<commit_message>
All Problems - DONE!!! - 400/400
</commit_message>
<xml_diff>
--- a/Entity Framework/01. Homeworks/04. Code-First - Exercise/04. DB-Advanced-EF-Core-Code-First-Exercises.docx
+++ b/Entity Framework/01. Homeworks/04. Code-First - Exercise/04. DB-Advanced-EF-Core-Code-First-Exercises.docx
@@ -1,6 +1,6 @@
 
 <file path=word/document.xml><?xml version="1.0" encoding="utf-8"?>
-<w:document xmlns:wpc="http://schemas.microsoft.com/office/word/2010/wordprocessingCanvas" xmlns:mc="http://schemas.openxmlformats.org/markup-compatibility/2006" xmlns:o="urn:schemas-microsoft-com:office:office" xmlns:r="http://schemas.openxmlformats.org/officeDocument/2006/relationships" xmlns:m="http://schemas.openxmlformats.org/officeDocument/2006/math" xmlns:v="urn:schemas-microsoft-com:vml" xmlns:wp14="http://schemas.microsoft.com/office/word/2010/wordprocessingDrawing" xmlns:wp="http://schemas.openxmlformats.org/drawingml/2006/wordprocessingDrawing" xmlns:w10="urn:schemas-microsoft-com:office:word" xmlns:w="http://schemas.openxmlformats.org/wordprocessingml/2006/main" xmlns:w14="http://schemas.microsoft.com/office/word/2010/wordml" xmlns:wpg="http://schemas.microsoft.com/office/word/2010/wordprocessingGroup" xmlns:wpi="http://schemas.microsoft.com/office/word/2010/wordprocessingInk" xmlns:wne="http://schemas.microsoft.com/office/word/2006/wordml" xmlns:wps="http://schemas.microsoft.com/office/word/2010/wordprocessingShape" mc:Ignorable="w14 wp14">
+<w:document xmlns:wpc="http://schemas.microsoft.com/office/word/2010/wordprocessingCanvas" xmlns:cx="http://schemas.microsoft.com/office/drawing/2014/chartex" xmlns:cx1="http://schemas.microsoft.com/office/drawing/2015/9/8/chartex" xmlns:cx2="http://schemas.microsoft.com/office/drawing/2015/10/21/chartex" xmlns:cx3="http://schemas.microsoft.com/office/drawing/2016/5/9/chartex" xmlns:cx4="http://schemas.microsoft.com/office/drawing/2016/5/10/chartex" xmlns:cx5="http://schemas.microsoft.com/office/drawing/2016/5/11/chartex" xmlns:cx6="http://schemas.microsoft.com/office/drawing/2016/5/12/chartex" xmlns:cx7="http://schemas.microsoft.com/office/drawing/2016/5/13/chartex" xmlns:cx8="http://schemas.microsoft.com/office/drawing/2016/5/14/chartex" xmlns:mc="http://schemas.openxmlformats.org/markup-compatibility/2006" xmlns:aink="http://schemas.microsoft.com/office/drawing/2016/ink" xmlns:am3d="http://schemas.microsoft.com/office/drawing/2017/model3d" xmlns:o="urn:schemas-microsoft-com:office:office" xmlns:r="http://schemas.openxmlformats.org/officeDocument/2006/relationships" xmlns:m="http://schemas.openxmlformats.org/officeDocument/2006/math" xmlns:v="urn:schemas-microsoft-com:vml" xmlns:wp14="http://schemas.microsoft.com/office/word/2010/wordprocessingDrawing" xmlns:wp="http://schemas.openxmlformats.org/drawingml/2006/wordprocessingDrawing" xmlns:w10="urn:schemas-microsoft-com:office:word" xmlns:w="http://schemas.openxmlformats.org/wordprocessingml/2006/main" xmlns:w14="http://schemas.microsoft.com/office/word/2010/wordml" xmlns:w15="http://schemas.microsoft.com/office/word/2012/wordml" xmlns:w16cid="http://schemas.microsoft.com/office/word/2016/wordml/cid" xmlns:w16se="http://schemas.microsoft.com/office/word/2015/wordml/symex" xmlns:wpg="http://schemas.microsoft.com/office/word/2010/wordprocessingGroup" xmlns:wpi="http://schemas.microsoft.com/office/word/2010/wordprocessingInk" xmlns:wne="http://schemas.microsoft.com/office/word/2006/wordml" xmlns:wps="http://schemas.microsoft.com/office/word/2010/wordprocessingShape" mc:Ignorable="w14 w15 w16se w16cid wp14">
   <w:body>
     <w:p>
       <w:pPr>
@@ -36,7 +36,7 @@
       <w:r>
         <w:t xml:space="preserve"> for the </w:t>
       </w:r>
-      <w:hyperlink r:id="rId9" w:history="1">
+      <w:hyperlink r:id="rId8" w:history="1">
         <w:r>
           <w:rPr>
             <w:rStyle w:val="Hyperlink"/>
@@ -373,10 +373,10 @@
           <w:noProof/>
         </w:rPr>
         <w:drawing>
-          <wp:inline distT="0" distB="0" distL="0" distR="0">
-            <wp:extent cx="5909095" cy="4552183"/>
-            <wp:effectExtent l="19050" t="19050" r="15875" b="20320"/>
-            <wp:docPr id="5" name="Picture 5" descr="C:\Users\CiB0rG\AppData\Local\Microsoft\Windows\INetCache\Content.Word\a7c10af4cf682e3b3f748bf9e99fe68c.png"/>
+          <wp:inline distT="0" distB="0" distL="0" distR="0" wp14:anchorId="595B8220" wp14:editId="281B693D">
+            <wp:extent cx="6626225" cy="2745105"/>
+            <wp:effectExtent l="0" t="0" r="3175" b="0"/>
+            <wp:docPr id="1" name="Picture 1"/>
             <wp:cNvGraphicFramePr>
               <a:graphicFrameLocks xmlns:a="http://schemas.openxmlformats.org/drawingml/2006/main" noChangeAspect="1"/>
             </wp:cNvGraphicFramePr>
@@ -384,38 +384,23 @@
               <a:graphicData uri="http://schemas.openxmlformats.org/drawingml/2006/picture">
                 <pic:pic xmlns:pic="http://schemas.openxmlformats.org/drawingml/2006/picture">
                   <pic:nvPicPr>
-                    <pic:cNvPr id="0" name="Picture 5" descr="C:\Users\CiB0rG\AppData\Local\Microsoft\Windows\INetCache\Content.Word\a7c10af4cf682e3b3f748bf9e99fe68c.png"/>
-                    <pic:cNvPicPr>
-                      <a:picLocks noChangeAspect="1" noChangeArrowheads="1"/>
-                    </pic:cNvPicPr>
+                    <pic:cNvPr id="1" name=""/>
+                    <pic:cNvPicPr/>
                   </pic:nvPicPr>
                   <pic:blipFill>
-                    <a:blip r:embed="rId10">
-                      <a:extLst>
-                        <a:ext uri="{28A0092B-C50C-407E-A947-70E740481C1C}">
-                          <a14:useLocalDpi xmlns:a14="http://schemas.microsoft.com/office/drawing/2010/main" val="0"/>
-                        </a:ext>
-                      </a:extLst>
-                    </a:blip>
-                    <a:srcRect/>
+                    <a:blip r:embed="rId9"/>
                     <a:stretch>
                       <a:fillRect/>
                     </a:stretch>
                   </pic:blipFill>
-                  <pic:spPr bwMode="auto">
+                  <pic:spPr>
                     <a:xfrm>
                       <a:off x="0" y="0"/>
-                      <a:ext cx="5947591" cy="4581839"/>
+                      <a:ext cx="6626225" cy="2745105"/>
                     </a:xfrm>
                     <a:prstGeom prst="rect">
                       <a:avLst/>
                     </a:prstGeom>
-                    <a:noFill/>
-                    <a:ln>
-                      <a:solidFill>
-                        <a:schemeClr val="tx1"/>
-                      </a:solidFill>
-                    </a:ln>
                   </pic:spPr>
                 </pic:pic>
               </a:graphicData>
@@ -523,7 +508,56 @@
         <w:t xml:space="preserve"> </w:t>
       </w:r>
       <w:r>
-        <w:t>– for your models</w:t>
+        <w:t>– f</w:t>
+      </w:r>
+      <w:bookmarkStart w:id="0" w:name="_GoBack"/>
+      <w:bookmarkEnd w:id="0"/>
+      <w:r>
+        <w:t>or your models</w:t>
+      </w:r>
+    </w:p>
+    <w:p>
+      <w:pPr>
+        <w:ind w:left="360"/>
+      </w:pPr>
+      <w:r>
+        <w:rPr>
+          <w:b/>
+        </w:rPr>
+        <w:t>Note</w:t>
+      </w:r>
+      <w:r>
+        <w:t xml:space="preserve">: </w:t>
+      </w:r>
+      <w:r>
+        <w:rPr>
+          <w:b/>
+        </w:rPr>
+        <w:t>Do not</w:t>
+      </w:r>
+      <w:r>
+        <w:t xml:space="preserve"> use separated projects, because </w:t>
+      </w:r>
+      <w:r>
+        <w:rPr>
+          <w:noProof/>
+        </w:rPr>
+        <w:t>Jud</w:t>
+      </w:r>
+      <w:r>
+        <w:rPr>
+          <w:noProof/>
+        </w:rPr>
+        <w:t>g</w:t>
+      </w:r>
+      <w:r>
+        <w:rPr>
+          <w:noProof/>
+        </w:rPr>
+        <w:t>e</w:t>
+      </w:r>
+      <w:r>
+        <w:t xml:space="preserve"> will return Compile Time Error.</w:t>
       </w:r>
     </w:p>
     <w:p>
@@ -629,6 +663,7 @@
         <w:rPr>
           <w:noProof/>
         </w:rPr>
+        <w:lastRenderedPageBreak/>
         <w:t>FirstName</w:t>
       </w:r>
       <w:r>
@@ -1091,6 +1126,15 @@
     <w:p>
       <w:r>
         <w:rPr>
+          <w:b/>
+        </w:rPr>
+        <w:t>Note</w:t>
+      </w:r>
+      <w:r>
+        <w:t xml:space="preserve">: </w:t>
+      </w:r>
+      <w:r>
+        <w:rPr>
           <w:noProof/>
         </w:rPr>
         <w:t>Don’t</w:t>
@@ -1113,6 +1157,19 @@
       <w:r>
         <w:t>package before uploading your project to Judge, if you have used it!</w:t>
       </w:r>
+      <w:r>
+        <w:br/>
+        <w:t>Don’t use version of Entity Framework Core above 2.</w:t>
+      </w:r>
+      <w:r>
+        <w:rPr>
+          <w:lang w:val="en-GB"/>
+        </w:rPr>
+        <w:t>2</w:t>
+      </w:r>
+      <w:r>
+        <w:t>.0!</w:t>
+      </w:r>
     </w:p>
     <w:p>
       <w:pPr>
@@ -1241,35 +1298,112 @@
       <w:r>
         <w:t xml:space="preserve"> to satisfy the new needs of the hospital administration. </w:t>
       </w:r>
-      <w:r>
-        <w:t xml:space="preserve">When </w:t>
+    </w:p>
+    <w:p>
+      <w:pPr>
+        <w:pStyle w:val="Heading3"/>
+      </w:pPr>
+      <w:r>
+        <w:t>Constraints</w:t>
+      </w:r>
+    </w:p>
+    <w:p>
+      <w:r>
+        <w:t xml:space="preserve">Keep the </w:t>
       </w:r>
       <w:r>
         <w:rPr>
           <w:b/>
         </w:rPr>
-        <w:t>migrating</w:t>
-      </w:r>
-      <w:r>
-        <w:t xml:space="preserve"> to the new database schema make </w:t>
-      </w:r>
-      <w:r>
-        <w:t>sure,</w:t>
-      </w:r>
-      <w:r>
-        <w:t xml:space="preserve"> no </w:t>
+        <w:t>namespaces</w:t>
       </w:r>
       <w:r>
         <w:rPr>
           <w:b/>
         </w:rPr>
-        <w:t>data</w:t>
-      </w:r>
-      <w:r>
-        <w:t xml:space="preserve"> is lost.</w:t>
-      </w:r>
-      <w:r>
-        <w:t xml:space="preserve"> If you have created an interface, change it as well.</w:t>
+        <w:t xml:space="preserve"> </w:t>
+      </w:r>
+      <w:r>
+        <w:t>from</w:t>
+      </w:r>
+      <w:r>
+        <w:rPr>
+          <w:b/>
+        </w:rPr>
+        <w:t xml:space="preserve"> </w:t>
+      </w:r>
+      <w:r>
+        <w:t xml:space="preserve">the previous task and only add the class </w:t>
+      </w:r>
+      <w:r>
+        <w:rPr>
+          <w:b/>
+        </w:rPr>
+        <w:t>Doctor</w:t>
+      </w:r>
+      <w:r>
+        <w:rPr>
+          <w:b/>
+        </w:rPr>
+        <w:t xml:space="preserve"> </w:t>
+      </w:r>
+      <w:r>
+        <w:t xml:space="preserve">and change the class </w:t>
+      </w:r>
+      <w:r>
+        <w:rPr>
+          <w:b/>
+        </w:rPr>
+        <w:t>Visitation</w:t>
+      </w:r>
+      <w:r>
+        <w:rPr>
+          <w:b/>
+        </w:rPr>
+        <w:t xml:space="preserve"> </w:t>
+      </w:r>
+      <w:r>
+        <w:t>accordingly.</w:t>
+      </w:r>
+      <w:r>
+        <w:t xml:space="preserve"> The doctor’s </w:t>
+      </w:r>
+      <w:r>
+        <w:rPr>
+          <w:b/>
+        </w:rPr>
+        <w:t>name</w:t>
+      </w:r>
+      <w:r>
+        <w:t xml:space="preserve"> and </w:t>
+      </w:r>
+      <w:r>
+        <w:rPr>
+          <w:b/>
+        </w:rPr>
+        <w:t>specialty</w:t>
+      </w:r>
+      <w:r>
+        <w:t xml:space="preserve"> should be up to 100 </w:t>
+      </w:r>
+      <w:r>
+        <w:rPr>
+          <w:b/>
+        </w:rPr>
+        <w:t>characters</w:t>
+      </w:r>
+      <w:r>
+        <w:t xml:space="preserve"> long, </w:t>
+      </w:r>
+      <w:r>
+        <w:rPr>
+          <w:b/>
+          <w:noProof/>
+        </w:rPr>
+        <w:t>unicode</w:t>
+      </w:r>
+      <w:r>
+        <w:t>.</w:t>
       </w:r>
     </w:p>
     <w:p>
@@ -1277,148 +1411,41 @@
         <w:pStyle w:val="Heading3"/>
       </w:pPr>
       <w:r>
-        <w:t>Constraints</w:t>
-      </w:r>
-    </w:p>
-    <w:p>
-      <w:r>
-        <w:t xml:space="preserve">Keep the </w:t>
+        <w:t>**Bonus Task</w:t>
+      </w:r>
+    </w:p>
+    <w:p>
+      <w:r>
+        <w:t>Make</w:t>
+      </w:r>
+      <w:r>
+        <w:t xml:space="preserve"> an</w:t>
+      </w:r>
+      <w:r>
+        <w:t xml:space="preserve"> authentication system for doctors. Each </w:t>
       </w:r>
       <w:r>
         <w:rPr>
           <w:b/>
         </w:rPr>
-        <w:t>namespaces</w:t>
+        <w:t>doctor</w:t>
+      </w:r>
+      <w:r>
+        <w:t xml:space="preserve"> should be able to log in with his </w:t>
       </w:r>
       <w:r>
         <w:rPr>
           <w:b/>
         </w:rPr>
-        <w:t xml:space="preserve"> </w:t>
-      </w:r>
-      <w:r>
-        <w:t>from</w:t>
+        <w:t>email</w:t>
+      </w:r>
+      <w:r>
+        <w:t xml:space="preserve"> and </w:t>
       </w:r>
       <w:r>
         <w:rPr>
           <w:b/>
         </w:rPr>
-        <w:t xml:space="preserve"> </w:t>
-      </w:r>
-      <w:r>
-        <w:t xml:space="preserve">the previous task and only add the class </w:t>
-      </w:r>
-      <w:r>
-        <w:rPr>
-          <w:b/>
-        </w:rPr>
-        <w:t>Doctor</w:t>
-      </w:r>
-      <w:r>
-        <w:rPr>
-          <w:b/>
-        </w:rPr>
-        <w:t xml:space="preserve"> </w:t>
-      </w:r>
-      <w:r>
-        <w:t xml:space="preserve">and change the class </w:t>
-      </w:r>
-      <w:r>
-        <w:rPr>
-          <w:b/>
-        </w:rPr>
-        <w:t>Visitation</w:t>
-      </w:r>
-      <w:r>
-        <w:rPr>
-          <w:b/>
-        </w:rPr>
-        <w:t xml:space="preserve"> </w:t>
-      </w:r>
-      <w:r>
-        <w:t>accordingly.</w:t>
-      </w:r>
-      <w:r>
-        <w:t xml:space="preserve"> The doctor’s </w:t>
-      </w:r>
-      <w:r>
-        <w:rPr>
-          <w:b/>
-        </w:rPr>
-        <w:t>name</w:t>
-      </w:r>
-      <w:r>
-        <w:t xml:space="preserve"> and </w:t>
-      </w:r>
-      <w:r>
-        <w:rPr>
-          <w:b/>
-        </w:rPr>
-        <w:t>specialty</w:t>
-      </w:r>
-      <w:r>
-        <w:t xml:space="preserve"> should be up to 100 </w:t>
-      </w:r>
-      <w:r>
-        <w:rPr>
-          <w:b/>
-        </w:rPr>
-        <w:t>characters</w:t>
-      </w:r>
-      <w:r>
-        <w:t xml:space="preserve"> long, </w:t>
-      </w:r>
-      <w:r>
-        <w:rPr>
-          <w:b/>
-          <w:noProof/>
-        </w:rPr>
-        <w:t>unicode</w:t>
-      </w:r>
-      <w:r>
-        <w:t>.</w:t>
-      </w:r>
-    </w:p>
-    <w:p>
-      <w:pPr>
-        <w:pStyle w:val="Heading3"/>
-      </w:pPr>
-      <w:r>
-        <w:t>**Bonus Task</w:t>
-      </w:r>
-    </w:p>
-    <w:p>
-      <w:r>
-        <w:t>Make</w:t>
-      </w:r>
-      <w:r>
-        <w:t xml:space="preserve"> an</w:t>
-      </w:r>
-      <w:r>
-        <w:t xml:space="preserve"> authentication system for doctors. Each </w:t>
-      </w:r>
-      <w:r>
-        <w:rPr>
-          <w:b/>
-        </w:rPr>
-        <w:t>doctor</w:t>
-      </w:r>
-      <w:r>
-        <w:t xml:space="preserve"> should be able to log in with his </w:t>
-      </w:r>
-      <w:r>
-        <w:rPr>
-          <w:b/>
-        </w:rPr>
-        <w:t>email</w:t>
-      </w:r>
-      <w:r>
-        <w:t xml:space="preserve"> and </w:t>
-      </w:r>
-      <w:r>
-        <w:rPr>
-          <w:b/>
-        </w:rPr>
         <w:t>password</w:t>
       </w:r>
       <w:r>
@@ -1433,6 +1460,7 @@
         <w:pStyle w:val="Heading2"/>
       </w:pPr>
       <w:r>
+        <w:lastRenderedPageBreak/>
         <w:t>Sales Database</w:t>
       </w:r>
     </w:p>
@@ -1449,11 +1477,9 @@
       <w:r>
         <w:t>The database should look like this</w:t>
       </w:r>
-      <w:proofErr w:type="gramStart"/>
       <w:r>
         <w:t>:</w:t>
       </w:r>
-      <w:proofErr w:type="gramEnd"/>
       <w:r>
         <w:br/>
       </w:r>
@@ -1462,10 +1488,10 @@
           <w:noProof/>
         </w:rPr>
         <w:drawing>
-          <wp:inline distT="0" distB="0" distL="0" distR="0">
-            <wp:extent cx="6581955" cy="3112269"/>
-            <wp:effectExtent l="19050" t="19050" r="9525" b="12065"/>
-            <wp:docPr id="12" name="Picture 12" descr="C:\Users\CiB0rG\AppData\Local\Microsoft\Windows\INetCache\Content.Word\1b21115324a3f0a96805580a9eb2a819.png"/>
+          <wp:inline distT="0" distB="0" distL="0" distR="0" wp14:anchorId="4B30E15F" wp14:editId="50232B91">
+            <wp:extent cx="6626225" cy="2685415"/>
+            <wp:effectExtent l="0" t="0" r="3175" b="635"/>
+            <wp:docPr id="2" name="Picture 2"/>
             <wp:cNvGraphicFramePr>
               <a:graphicFrameLocks xmlns:a="http://schemas.openxmlformats.org/drawingml/2006/main" noChangeAspect="1"/>
             </wp:cNvGraphicFramePr>
@@ -1473,38 +1499,23 @@
               <a:graphicData uri="http://schemas.openxmlformats.org/drawingml/2006/picture">
                 <pic:pic xmlns:pic="http://schemas.openxmlformats.org/drawingml/2006/picture">
                   <pic:nvPicPr>
-                    <pic:cNvPr id="0" name="Picture 15" descr="C:\Users\CiB0rG\AppData\Local\Microsoft\Windows\INetCache\Content.Word\1b21115324a3f0a96805580a9eb2a819.png"/>
-                    <pic:cNvPicPr>
-                      <a:picLocks noChangeAspect="1" noChangeArrowheads="1"/>
-                    </pic:cNvPicPr>
+                    <pic:cNvPr id="1" name=""/>
+                    <pic:cNvPicPr/>
                   </pic:nvPicPr>
                   <pic:blipFill>
-                    <a:blip r:embed="rId11">
-                      <a:extLst>
-                        <a:ext uri="{28A0092B-C50C-407E-A947-70E740481C1C}">
-                          <a14:useLocalDpi xmlns:a14="http://schemas.microsoft.com/office/drawing/2010/main" val="0"/>
-                        </a:ext>
-                      </a:extLst>
-                    </a:blip>
-                    <a:srcRect/>
+                    <a:blip r:embed="rId10"/>
                     <a:stretch>
                       <a:fillRect/>
                     </a:stretch>
                   </pic:blipFill>
-                  <pic:spPr bwMode="auto">
+                  <pic:spPr>
                     <a:xfrm>
                       <a:off x="0" y="0"/>
-                      <a:ext cx="6629057" cy="3134541"/>
+                      <a:ext cx="6626225" cy="2685415"/>
                     </a:xfrm>
                     <a:prstGeom prst="rect">
                       <a:avLst/>
                     </a:prstGeom>
-                    <a:noFill/>
-                    <a:ln>
-                      <a:solidFill>
-                        <a:schemeClr val="tx1"/>
-                      </a:solidFill>
-                    </a:ln>
                   </pic:spPr>
                 </pic:pic>
               </a:graphicData>
@@ -1869,8 +1880,6 @@
         </w:rPr>
         <w:t>Cre</w:t>
       </w:r>
-      <w:bookmarkStart w:id="0" w:name="_GoBack"/>
-      <w:bookmarkEnd w:id="0"/>
       <w:r>
         <w:rPr>
           <w:noProof/>
@@ -2075,6 +2084,7 @@
         <w:rPr>
           <w:noProof/>
         </w:rPr>
+        <w:lastRenderedPageBreak/>
         <w:t>Customer</w:t>
       </w:r>
     </w:p>
@@ -2131,6 +2141,170 @@
       </w:r>
     </w:p>
     <w:p>
+      <w:r>
+        <w:t>To apply migrations, you will</w:t>
+      </w:r>
+      <w:r>
+        <w:rPr>
+          <w:lang w:val="bg-BG"/>
+        </w:rPr>
+        <w:t xml:space="preserve"> </w:t>
+      </w:r>
+      <w:r>
+        <w:t>need two packages:</w:t>
+      </w:r>
+    </w:p>
+    <w:p>
+      <w:pPr>
+        <w:pStyle w:val="ListParagraph"/>
+        <w:numPr>
+          <w:ilvl w:val="0"/>
+          <w:numId w:val="23"/>
+        </w:numPr>
+        <w:rPr>
+          <w:noProof/>
+        </w:rPr>
+      </w:pPr>
+      <w:r>
+        <w:rPr>
+          <w:noProof/>
+        </w:rPr>
+        <w:t>E</w:t>
+      </w:r>
+      <w:r>
+        <w:rPr>
+          <w:noProof/>
+        </w:rPr>
+        <w:t>ntity</w:t>
+      </w:r>
+      <w:r>
+        <w:rPr>
+          <w:noProof/>
+        </w:rPr>
+        <w:t>F</w:t>
+      </w:r>
+      <w:r>
+        <w:rPr>
+          <w:noProof/>
+        </w:rPr>
+        <w:t>ramework</w:t>
+      </w:r>
+      <w:r>
+        <w:rPr>
+          <w:noProof/>
+        </w:rPr>
+        <w:t>C</w:t>
+      </w:r>
+      <w:r>
+        <w:rPr>
+          <w:noProof/>
+        </w:rPr>
+        <w:t>ore.</w:t>
+      </w:r>
+      <w:r>
+        <w:rPr>
+          <w:noProof/>
+        </w:rPr>
+        <w:t>Tools 2.2.0</w:t>
+      </w:r>
+    </w:p>
+    <w:p>
+      <w:pPr>
+        <w:pStyle w:val="ListParagraph"/>
+        <w:numPr>
+          <w:ilvl w:val="0"/>
+          <w:numId w:val="23"/>
+        </w:numPr>
+        <w:rPr>
+          <w:noProof/>
+        </w:rPr>
+      </w:pPr>
+      <w:r>
+        <w:rPr>
+          <w:noProof/>
+        </w:rPr>
+        <w:t>E</w:t>
+      </w:r>
+      <w:r>
+        <w:rPr>
+          <w:noProof/>
+        </w:rPr>
+        <w:t>ntity</w:t>
+      </w:r>
+      <w:r>
+        <w:rPr>
+          <w:noProof/>
+        </w:rPr>
+        <w:t>F</w:t>
+      </w:r>
+      <w:r>
+        <w:rPr>
+          <w:noProof/>
+        </w:rPr>
+        <w:t>ramework</w:t>
+      </w:r>
+      <w:r>
+        <w:rPr>
+          <w:noProof/>
+        </w:rPr>
+        <w:t>C</w:t>
+      </w:r>
+      <w:r>
+        <w:rPr>
+          <w:noProof/>
+        </w:rPr>
+        <w:t>ore.</w:t>
+      </w:r>
+      <w:r>
+        <w:rPr>
+          <w:noProof/>
+        </w:rPr>
+        <w:t>S</w:t>
+      </w:r>
+      <w:r>
+        <w:rPr>
+          <w:noProof/>
+        </w:rPr>
+        <w:t>ql</w:t>
+      </w:r>
+      <w:r>
+        <w:rPr>
+          <w:noProof/>
+        </w:rPr>
+        <w:t>S</w:t>
+      </w:r>
+      <w:r>
+        <w:rPr>
+          <w:noProof/>
+        </w:rPr>
+        <w:t>erver.</w:t>
+      </w:r>
+      <w:r>
+        <w:rPr>
+          <w:noProof/>
+        </w:rPr>
+        <w:t>D</w:t>
+      </w:r>
+      <w:r>
+        <w:rPr>
+          <w:noProof/>
+        </w:rPr>
+        <w:t>esign</w:t>
+      </w:r>
+      <w:r>
+        <w:rPr>
+          <w:noProof/>
+        </w:rPr>
+        <w:t xml:space="preserve"> 1.1.6  </w:t>
+      </w:r>
+      <w:r>
+        <w:rPr>
+          <w:noProof/>
+        </w:rPr>
+        <w:tab/>
+      </w:r>
+    </w:p>
+    <w:p>
       <w:pPr>
         <w:pStyle w:val="Default"/>
         <w:rPr>
@@ -2319,6 +2493,59 @@
     </w:p>
     <w:p>
       <w:pPr>
+        <w:pStyle w:val="Default"/>
+        <w:rPr>
+          <w:sz w:val="22"/>
+          <w:szCs w:val="22"/>
+        </w:rPr>
+      </w:pPr>
+    </w:p>
+    <w:p>
+      <w:r>
+        <w:rPr>
+          <w:b/>
+        </w:rPr>
+        <w:t>Note</w:t>
+      </w:r>
+      <w:r>
+        <w:t xml:space="preserve">: </w:t>
+      </w:r>
+      <w:r>
+        <w:rPr>
+          <w:noProof/>
+        </w:rPr>
+        <w:t>Don’t</w:t>
+      </w:r>
+      <w:r>
+        <w:t xml:space="preserve"> forget to remove the </w:t>
+      </w:r>
+      <w:r>
+        <w:rPr>
+          <w:b/>
+        </w:rPr>
+        <w:t>Tools</w:t>
+      </w:r>
+      <w:r>
+        <w:t xml:space="preserve"> and </w:t>
+      </w:r>
+      <w:r>
+        <w:rPr>
+          <w:b/>
+        </w:rPr>
+        <w:t>Design</w:t>
+      </w:r>
+      <w:r>
+        <w:rPr>
+          <w:b/>
+        </w:rPr>
+        <w:t xml:space="preserve"> </w:t>
+      </w:r>
+      <w:r>
+        <w:t>packages before uploading your project to Judge!</w:t>
+      </w:r>
+    </w:p>
+    <w:p>
+      <w:pPr>
         <w:pStyle w:val="Heading2"/>
       </w:pPr>
       <w:r>
@@ -2502,9 +2729,54 @@
         <w:t xml:space="preserve"> too!</w:t>
       </w:r>
     </w:p>
+    <w:p>
+      <w:r>
+        <w:rPr>
+          <w:b/>
+        </w:rPr>
+        <w:t>Note</w:t>
+      </w:r>
+      <w:r>
+        <w:t xml:space="preserve">: </w:t>
+      </w:r>
+      <w:r>
+        <w:rPr>
+          <w:noProof/>
+        </w:rPr>
+        <w:t>Don’t</w:t>
+      </w:r>
+      <w:r>
+        <w:t xml:space="preserve"> forget to remove the </w:t>
+      </w:r>
+      <w:r>
+        <w:rPr>
+          <w:b/>
+        </w:rPr>
+        <w:t>Tools</w:t>
+      </w:r>
+      <w:r>
+        <w:t xml:space="preserve"> and </w:t>
+      </w:r>
+      <w:r>
+        <w:rPr>
+          <w:b/>
+        </w:rPr>
+        <w:t>Design</w:t>
+      </w:r>
+      <w:r>
+        <w:rPr>
+          <w:b/>
+        </w:rPr>
+        <w:t xml:space="preserve"> </w:t>
+      </w:r>
+      <w:r>
+        <w:t>packages before uploading your project to Judge!</w:t>
+      </w:r>
+    </w:p>
+    <w:p/>
     <w:sectPr>
-      <w:headerReference w:type="default" r:id="rId12"/>
-      <w:footerReference w:type="default" r:id="rId13"/>
+      <w:headerReference w:type="default" r:id="rId11"/>
+      <w:footerReference w:type="default" r:id="rId12"/>
       <w:pgSz w:w="11909" w:h="16834" w:code="9"/>
       <w:pgMar w:top="567" w:right="737" w:bottom="1077" w:left="737" w:header="567" w:footer="432" w:gutter="0"/>
       <w:cols w:space="720"/>
@@ -2515,7 +2787,7 @@
 </file>
 
 <file path=word/endnotes.xml><?xml version="1.0" encoding="utf-8"?>
-<w:endnotes xmlns:wpc="http://schemas.microsoft.com/office/word/2010/wordprocessingCanvas" xmlns:mc="http://schemas.openxmlformats.org/markup-compatibility/2006" xmlns:o="urn:schemas-microsoft-com:office:office" xmlns:r="http://schemas.openxmlformats.org/officeDocument/2006/relationships" xmlns:m="http://schemas.openxmlformats.org/officeDocument/2006/math" xmlns:v="urn:schemas-microsoft-com:vml" xmlns:wp14="http://schemas.microsoft.com/office/word/2010/wordprocessingDrawing" xmlns:wp="http://schemas.openxmlformats.org/drawingml/2006/wordprocessingDrawing" xmlns:w10="urn:schemas-microsoft-com:office:word" xmlns:w="http://schemas.openxmlformats.org/wordprocessingml/2006/main" xmlns:w14="http://schemas.microsoft.com/office/word/2010/wordml" xmlns:wpg="http://schemas.microsoft.com/office/word/2010/wordprocessingGroup" xmlns:wpi="http://schemas.microsoft.com/office/word/2010/wordprocessingInk" xmlns:wne="http://schemas.microsoft.com/office/word/2006/wordml" xmlns:wps="http://schemas.microsoft.com/office/word/2010/wordprocessingShape" mc:Ignorable="w14 wp14">
+<w:endnotes xmlns:wpc="http://schemas.microsoft.com/office/word/2010/wordprocessingCanvas" xmlns:cx="http://schemas.microsoft.com/office/drawing/2014/chartex" xmlns:cx1="http://schemas.microsoft.com/office/drawing/2015/9/8/chartex" xmlns:cx2="http://schemas.microsoft.com/office/drawing/2015/10/21/chartex" xmlns:cx3="http://schemas.microsoft.com/office/drawing/2016/5/9/chartex" xmlns:cx4="http://schemas.microsoft.com/office/drawing/2016/5/10/chartex" xmlns:cx5="http://schemas.microsoft.com/office/drawing/2016/5/11/chartex" xmlns:cx6="http://schemas.microsoft.com/office/drawing/2016/5/12/chartex" xmlns:cx7="http://schemas.microsoft.com/office/drawing/2016/5/13/chartex" xmlns:cx8="http://schemas.microsoft.com/office/drawing/2016/5/14/chartex" xmlns:mc="http://schemas.openxmlformats.org/markup-compatibility/2006" xmlns:aink="http://schemas.microsoft.com/office/drawing/2016/ink" xmlns:am3d="http://schemas.microsoft.com/office/drawing/2017/model3d" xmlns:o="urn:schemas-microsoft-com:office:office" xmlns:r="http://schemas.openxmlformats.org/officeDocument/2006/relationships" xmlns:m="http://schemas.openxmlformats.org/officeDocument/2006/math" xmlns:v="urn:schemas-microsoft-com:vml" xmlns:wp14="http://schemas.microsoft.com/office/word/2010/wordprocessingDrawing" xmlns:wp="http://schemas.openxmlformats.org/drawingml/2006/wordprocessingDrawing" xmlns:w10="urn:schemas-microsoft-com:office:word" xmlns:w="http://schemas.openxmlformats.org/wordprocessingml/2006/main" xmlns:w14="http://schemas.microsoft.com/office/word/2010/wordml" xmlns:w15="http://schemas.microsoft.com/office/word/2012/wordml" xmlns:w16cid="http://schemas.microsoft.com/office/word/2016/wordml/cid" xmlns:w16se="http://schemas.microsoft.com/office/word/2015/wordml/symex" xmlns:wpg="http://schemas.microsoft.com/office/word/2010/wordprocessingGroup" xmlns:wpi="http://schemas.microsoft.com/office/word/2010/wordprocessingInk" xmlns:wne="http://schemas.microsoft.com/office/word/2006/wordml" xmlns:wps="http://schemas.microsoft.com/office/word/2010/wordprocessingShape" mc:Ignorable="w14 w15 w16se w16cid wp14">
   <w:endnote w:type="separator" w:id="-1">
     <w:p>
       <w:pPr>
@@ -2540,7 +2812,7 @@
 </file>
 
 <file path=word/footer1.xml><?xml version="1.0" encoding="utf-8"?>
-<w:ftr xmlns:wpc="http://schemas.microsoft.com/office/word/2010/wordprocessingCanvas" xmlns:mc="http://schemas.openxmlformats.org/markup-compatibility/2006" xmlns:o="urn:schemas-microsoft-com:office:office" xmlns:r="http://schemas.openxmlformats.org/officeDocument/2006/relationships" xmlns:m="http://schemas.openxmlformats.org/officeDocument/2006/math" xmlns:v="urn:schemas-microsoft-com:vml" xmlns:wp14="http://schemas.microsoft.com/office/word/2010/wordprocessingDrawing" xmlns:wp="http://schemas.openxmlformats.org/drawingml/2006/wordprocessingDrawing" xmlns:w10="urn:schemas-microsoft-com:office:word" xmlns:w="http://schemas.openxmlformats.org/wordprocessingml/2006/main" xmlns:w14="http://schemas.microsoft.com/office/word/2010/wordml" xmlns:wpg="http://schemas.microsoft.com/office/word/2010/wordprocessingGroup" xmlns:wpi="http://schemas.microsoft.com/office/word/2010/wordprocessingInk" xmlns:wne="http://schemas.microsoft.com/office/word/2006/wordml" xmlns:wps="http://schemas.microsoft.com/office/word/2010/wordprocessingShape" mc:Ignorable="w14 wp14">
+<w:ftr xmlns:wpc="http://schemas.microsoft.com/office/word/2010/wordprocessingCanvas" xmlns:cx="http://schemas.microsoft.com/office/drawing/2014/chartex" xmlns:cx1="http://schemas.microsoft.com/office/drawing/2015/9/8/chartex" xmlns:cx2="http://schemas.microsoft.com/office/drawing/2015/10/21/chartex" xmlns:cx3="http://schemas.microsoft.com/office/drawing/2016/5/9/chartex" xmlns:cx4="http://schemas.microsoft.com/office/drawing/2016/5/10/chartex" xmlns:cx5="http://schemas.microsoft.com/office/drawing/2016/5/11/chartex" xmlns:cx6="http://schemas.microsoft.com/office/drawing/2016/5/12/chartex" xmlns:cx7="http://schemas.microsoft.com/office/drawing/2016/5/13/chartex" xmlns:cx8="http://schemas.microsoft.com/office/drawing/2016/5/14/chartex" xmlns:mc="http://schemas.openxmlformats.org/markup-compatibility/2006" xmlns:aink="http://schemas.microsoft.com/office/drawing/2016/ink" xmlns:am3d="http://schemas.microsoft.com/office/drawing/2017/model3d" xmlns:o="urn:schemas-microsoft-com:office:office" xmlns:r="http://schemas.openxmlformats.org/officeDocument/2006/relationships" xmlns:m="http://schemas.openxmlformats.org/officeDocument/2006/math" xmlns:v="urn:schemas-microsoft-com:vml" xmlns:wp14="http://schemas.microsoft.com/office/word/2010/wordprocessingDrawing" xmlns:wp="http://schemas.openxmlformats.org/drawingml/2006/wordprocessingDrawing" xmlns:w10="urn:schemas-microsoft-com:office:word" xmlns:w="http://schemas.openxmlformats.org/wordprocessingml/2006/main" xmlns:w14="http://schemas.microsoft.com/office/word/2010/wordml" xmlns:w15="http://schemas.microsoft.com/office/word/2012/wordml" xmlns:w16cid="http://schemas.microsoft.com/office/word/2016/wordml/cid" xmlns:w16se="http://schemas.microsoft.com/office/word/2015/wordml/symex" xmlns:wpg="http://schemas.microsoft.com/office/word/2010/wordprocessingGroup" xmlns:wpi="http://schemas.microsoft.com/office/word/2010/wordprocessingInk" xmlns:wne="http://schemas.microsoft.com/office/word/2006/wordml" xmlns:wps="http://schemas.microsoft.com/office/word/2010/wordprocessingShape" mc:Ignorable="w14 w15 w16se w16cid wp14">
   <w:p>
     <w:pPr>
       <w:pStyle w:val="Footer"/>
@@ -2666,9 +2938,9 @@
             </wp:anchor>
           </w:drawing>
         </mc:Choice>
-        <mc:Fallback xmlns:w16se="http://schemas.microsoft.com/office/word/2015/wordml/symex" xmlns:w16cid="http://schemas.microsoft.com/office/word/2016/wordml/cid" xmlns:w15="http://schemas.microsoft.com/office/word/2012/wordml" xmlns:am3d="http://schemas.microsoft.com/office/drawing/2017/model3d" xmlns:aink="http://schemas.microsoft.com/office/drawing/2016/ink" xmlns:cx8="http://schemas.microsoft.com/office/drawing/2016/5/14/chartex" xmlns:cx7="http://schemas.microsoft.com/office/drawing/2016/5/13/chartex" xmlns:cx6="http://schemas.microsoft.com/office/drawing/2016/5/12/chartex" xmlns:cx5="http://schemas.microsoft.com/office/drawing/2016/5/11/chartex" xmlns:cx4="http://schemas.microsoft.com/office/drawing/2016/5/10/chartex" xmlns:cx3="http://schemas.microsoft.com/office/drawing/2016/5/9/chartex" xmlns:cx2="http://schemas.microsoft.com/office/drawing/2015/10/21/chartex" xmlns:cx1="http://schemas.microsoft.com/office/drawing/2015/9/8/chartex" xmlns:cx="http://schemas.microsoft.com/office/drawing/2014/chartex">
+        <mc:Fallback>
           <w:pict>
-            <v:line w14:anchorId="57A9FB01" id="Straight Connector 25" o:spid="_x0000_s1026" style="position:absolute;flip:y;z-index:251656192;visibility:visible;mso-wrap-style:square;mso-width-percent:0;mso-height-percent:0;mso-wrap-distance-left:0;mso-wrap-distance-top:0;mso-wrap-distance-right:0;mso-wrap-distance-bottom:0;mso-position-horizontal:absolute;mso-position-horizontal-relative:text;mso-position-vertical:absolute;mso-position-vertical-relative:text;mso-width-percent:0;mso-height-percent:0;mso-width-relative:page;mso-height-relative:page" from="-.1pt,5.2pt" to="520.7pt,5.2pt" o:gfxdata="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" strokecolor="#f37123" strokeweight="1pt">
+            <v:line w14:anchorId="3D028269" id="Straight Connector 25" o:spid="_x0000_s1026" style="position:absolute;flip:y;z-index:251656192;visibility:visible;mso-wrap-style:square;mso-width-percent:0;mso-height-percent:0;mso-wrap-distance-left:0;mso-wrap-distance-top:0;mso-wrap-distance-right:0;mso-wrap-distance-bottom:0;mso-position-horizontal:absolute;mso-position-horizontal-relative:text;mso-position-vertical:absolute;mso-position-vertical-relative:text;mso-width-percent:0;mso-height-percent:0;mso-width-relative:page;mso-height-relative:page" from="-.1pt,5.2pt" to="520.7pt,5.2pt" o:gfxdata="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" strokecolor="#f37123" strokeweight="1pt">
               <v:stroke endcap="round"/>
             </v:line>
           </w:pict>
@@ -3312,7 +3584,7 @@
             </wp:anchor>
           </w:drawing>
         </mc:Choice>
-        <mc:Fallback xmlns:w16se="http://schemas.microsoft.com/office/word/2015/wordml/symex" xmlns:w16cid="http://schemas.microsoft.com/office/word/2016/wordml/cid" xmlns:w15="http://schemas.microsoft.com/office/word/2012/wordml" xmlns:am3d="http://schemas.microsoft.com/office/drawing/2017/model3d" xmlns:aink="http://schemas.microsoft.com/office/drawing/2016/ink" xmlns:cx8="http://schemas.microsoft.com/office/drawing/2016/5/14/chartex" xmlns:cx7="http://schemas.microsoft.com/office/drawing/2016/5/13/chartex" xmlns:cx6="http://schemas.microsoft.com/office/drawing/2016/5/12/chartex" xmlns:cx5="http://schemas.microsoft.com/office/drawing/2016/5/11/chartex" xmlns:cx4="http://schemas.microsoft.com/office/drawing/2016/5/10/chartex" xmlns:cx3="http://schemas.microsoft.com/office/drawing/2016/5/9/chartex" xmlns:cx2="http://schemas.microsoft.com/office/drawing/2015/10/21/chartex" xmlns:cx1="http://schemas.microsoft.com/office/drawing/2015/9/8/chartex" xmlns:cx="http://schemas.microsoft.com/office/drawing/2014/chartex">
+        <mc:Fallback>
           <w:pict>
             <v:shapetype w14:anchorId="7D13F6A6" id="_x0000_t202" coordsize="21600,21600" o:spt="202" path="m,l,21600r21600,l21600,xe">
               <v:stroke joinstyle="miter"/>
@@ -3402,7 +3674,7 @@
                                   <pic:cNvPicPr/>
                                 </pic:nvPicPr>
                                 <pic:blipFill rotWithShape="1">
-                                  <a:blip r:embed="rId15" cstate="print">
+                                  <a:blip r:embed="rId4" cstate="print">
                                     <a:extLst>
                                       <a:ext uri="{28A0092B-C50C-407E-A947-70E740481C1C}">
                                         <a14:useLocalDpi xmlns:a14="http://schemas.microsoft.com/office/drawing/2010/main" val="0"/>
@@ -3466,7 +3738,7 @@
                                   <pic:cNvPicPr/>
                                 </pic:nvPicPr>
                                 <pic:blipFill rotWithShape="1">
-                                  <a:blip r:embed="rId16" cstate="print">
+                                  <a:blip r:embed="rId5" cstate="print">
                                     <a:extLst>
                                       <a:ext uri="{28A0092B-C50C-407E-A947-70E740481C1C}">
                                         <a14:useLocalDpi xmlns:a14="http://schemas.microsoft.com/office/drawing/2010/main" val="0"/>
@@ -3521,7 +3793,7 @@
                                   <pic:cNvPicPr/>
                                 </pic:nvPicPr>
                                 <pic:blipFill rotWithShape="1">
-                                  <a:blip r:embed="rId17" cstate="print">
+                                  <a:blip r:embed="rId6" cstate="print">
                                     <a:extLst>
                                       <a:ext uri="{28A0092B-C50C-407E-A947-70E740481C1C}">
                                         <a14:useLocalDpi xmlns:a14="http://schemas.microsoft.com/office/drawing/2010/main" val="0"/>
@@ -3575,7 +3847,7 @@
                                   <pic:cNvPicPr/>
                                 </pic:nvPicPr>
                                 <pic:blipFill rotWithShape="1">
-                                  <a:blip r:embed="rId18" cstate="print">
+                                  <a:blip r:embed="rId7" cstate="print">
                                     <a:extLst>
                                       <a:ext uri="{28A0092B-C50C-407E-A947-70E740481C1C}">
                                         <a14:useLocalDpi xmlns:a14="http://schemas.microsoft.com/office/drawing/2010/main" val="0"/>
@@ -3629,7 +3901,7 @@
                                   <pic:cNvPicPr/>
                                 </pic:nvPicPr>
                                 <pic:blipFill rotWithShape="1">
-                                  <a:blip r:embed="rId19" cstate="print">
+                                  <a:blip r:embed="rId8" cstate="print">
                                     <a:extLst>
                                       <a:ext uri="{28A0092B-C50C-407E-A947-70E740481C1C}">
                                         <a14:useLocalDpi xmlns:a14="http://schemas.microsoft.com/office/drawing/2010/main" val="0"/>
@@ -3685,7 +3957,7 @@
                                   <pic:cNvPicPr/>
                                 </pic:nvPicPr>
                                 <pic:blipFill rotWithShape="1">
-                                  <a:blip r:embed="rId20" cstate="print">
+                                  <a:blip r:embed="rId9" cstate="print">
                                     <a:extLst>
                                       <a:ext uri="{28A0092B-C50C-407E-A947-70E740481C1C}">
                                         <a14:useLocalDpi xmlns:a14="http://schemas.microsoft.com/office/drawing/2010/main" val="0"/>
@@ -3741,7 +4013,7 @@
                                   <pic:cNvPicPr/>
                                 </pic:nvPicPr>
                                 <pic:blipFill rotWithShape="1">
-                                  <a:blip r:embed="rId21" cstate="print">
+                                  <a:blip r:embed="rId10" cstate="print">
                                     <a:extLst>
                                       <a:ext uri="{28A0092B-C50C-407E-A947-70E740481C1C}">
                                         <a14:useLocalDpi xmlns:a14="http://schemas.microsoft.com/office/drawing/2010/main" val="0"/>
@@ -3797,7 +4069,7 @@
                                   <pic:cNvPicPr/>
                                 </pic:nvPicPr>
                                 <pic:blipFill rotWithShape="1">
-                                  <a:blip r:embed="rId22" cstate="print">
+                                  <a:blip r:embed="rId11" cstate="print">
                                     <a:extLst>
                                       <a:ext uri="{28A0092B-C50C-407E-A947-70E740481C1C}">
                                         <a14:useLocalDpi xmlns:a14="http://schemas.microsoft.com/office/drawing/2010/main" val="0"/>
@@ -3851,7 +4123,7 @@
                                   <pic:cNvPicPr/>
                                 </pic:nvPicPr>
                                 <pic:blipFill rotWithShape="1">
-                                  <a:blip r:embed="rId23" cstate="print">
+                                  <a:blip r:embed="rId12" cstate="print">
                                     <a:extLst>
                                       <a:ext uri="{28A0092B-C50C-407E-A947-70E740481C1C}">
                                         <a14:useLocalDpi xmlns:a14="http://schemas.microsoft.com/office/drawing/2010/main" val="0"/>
@@ -3977,7 +4249,7 @@
             </wp:anchor>
           </w:drawing>
         </mc:Choice>
-        <mc:Fallback xmlns:w16se="http://schemas.microsoft.com/office/word/2015/wordml/symex" xmlns:w16cid="http://schemas.microsoft.com/office/word/2016/wordml/cid" xmlns:w15="http://schemas.microsoft.com/office/word/2012/wordml" xmlns:am3d="http://schemas.microsoft.com/office/drawing/2017/model3d" xmlns:aink="http://schemas.microsoft.com/office/drawing/2016/ink" xmlns:cx8="http://schemas.microsoft.com/office/drawing/2016/5/14/chartex" xmlns:cx7="http://schemas.microsoft.com/office/drawing/2016/5/13/chartex" xmlns:cx6="http://schemas.microsoft.com/office/drawing/2016/5/12/chartex" xmlns:cx5="http://schemas.microsoft.com/office/drawing/2016/5/11/chartex" xmlns:cx4="http://schemas.microsoft.com/office/drawing/2016/5/10/chartex" xmlns:cx3="http://schemas.microsoft.com/office/drawing/2016/5/9/chartex" xmlns:cx2="http://schemas.microsoft.com/office/drawing/2015/10/21/chartex" xmlns:cx1="http://schemas.microsoft.com/office/drawing/2015/9/8/chartex" xmlns:cx="http://schemas.microsoft.com/office/drawing/2014/chartex">
+        <mc:Fallback>
           <w:pict>
             <v:shape w14:anchorId="13A904C0" id="Text Box 23" o:spid="_x0000_s1027" type="#_x0000_t202" style="position:absolute;margin-left:125.15pt;margin-top:26.95pt;width:44.85pt;height:15.75pt;z-index:251660288;visibility:visible;mso-wrap-style:square;mso-width-percent:0;mso-height-percent:0;mso-wrap-distance-left:0;mso-wrap-distance-top:0;mso-wrap-distance-right:0;mso-wrap-distance-bottom:0;mso-position-horizontal:absolute;mso-position-horizontal-relative:text;mso-position-vertical:absolute;mso-position-vertical-relative:text;mso-width-percent:0;mso-height-percent:0;mso-width-relative:page;mso-height-relative:page;v-text-anchor:middle" o:gfxdata="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" filled="f" stroked="f" strokeweight=".5pt">
               <v:textbox inset="1.42pt,0,0,0">
@@ -4106,7 +4378,7 @@
                               <w:sz w:val="18"/>
                               <w:szCs w:val="18"/>
                             </w:rPr>
-                            <w:t>1</w:t>
+                            <w:t>2</w:t>
                           </w:r>
                           <w:r>
                             <w:rPr>
@@ -4176,7 +4448,7 @@
             </wp:anchor>
           </w:drawing>
         </mc:Choice>
-        <mc:Fallback xmlns:w16se="http://schemas.microsoft.com/office/word/2015/wordml/symex" xmlns:w16cid="http://schemas.microsoft.com/office/word/2016/wordml/cid" xmlns:w15="http://schemas.microsoft.com/office/word/2012/wordml" xmlns:am3d="http://schemas.microsoft.com/office/drawing/2017/model3d" xmlns:aink="http://schemas.microsoft.com/office/drawing/2016/ink" xmlns:cx8="http://schemas.microsoft.com/office/drawing/2016/5/14/chartex" xmlns:cx7="http://schemas.microsoft.com/office/drawing/2016/5/13/chartex" xmlns:cx6="http://schemas.microsoft.com/office/drawing/2016/5/12/chartex" xmlns:cx5="http://schemas.microsoft.com/office/drawing/2016/5/11/chartex" xmlns:cx4="http://schemas.microsoft.com/office/drawing/2016/5/10/chartex" xmlns:cx3="http://schemas.microsoft.com/office/drawing/2016/5/9/chartex" xmlns:cx2="http://schemas.microsoft.com/office/drawing/2015/10/21/chartex" xmlns:cx1="http://schemas.microsoft.com/office/drawing/2015/9/8/chartex" xmlns:cx="http://schemas.microsoft.com/office/drawing/2014/chartex">
+        <mc:Fallback>
           <w:pict>
             <v:shape w14:anchorId="56CCFB56" id="Text Box 21" o:spid="_x0000_s1028" type="#_x0000_t202" style="position:absolute;margin-left:444.65pt;margin-top:26.95pt;width:70.9pt;height:15.9pt;z-index:251662336;visibility:visible;mso-wrap-style:square;mso-width-percent:0;mso-height-percent:0;mso-wrap-distance-left:0;mso-wrap-distance-top:0;mso-wrap-distance-right:0;mso-wrap-distance-bottom:0;mso-position-horizontal:absolute;mso-position-horizontal-relative:text;mso-position-vertical:absolute;mso-position-vertical-relative:text;mso-width-percent:0;mso-height-percent:0;mso-width-relative:page;mso-height-relative:page;v-text-anchor:middle" o:gfxdata="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" filled="f" stroked="f" strokeweight=".5pt">
               <v:textbox inset="0,0,0,0">
@@ -4224,7 +4496,7 @@
                         <w:sz w:val="18"/>
                         <w:szCs w:val="18"/>
                       </w:rPr>
-                      <w:t>1</w:t>
+                      <w:t>2</w:t>
                     </w:r>
                     <w:r>
                       <w:rPr>
@@ -4299,7 +4571,7 @@
 </file>
 
 <file path=word/footnotes.xml><?xml version="1.0" encoding="utf-8"?>
-<w:footnotes xmlns:wpc="http://schemas.microsoft.com/office/word/2010/wordprocessingCanvas" xmlns:mc="http://schemas.openxmlformats.org/markup-compatibility/2006" xmlns:o="urn:schemas-microsoft-com:office:office" xmlns:r="http://schemas.openxmlformats.org/officeDocument/2006/relationships" xmlns:m="http://schemas.openxmlformats.org/officeDocument/2006/math" xmlns:v="urn:schemas-microsoft-com:vml" xmlns:wp14="http://schemas.microsoft.com/office/word/2010/wordprocessingDrawing" xmlns:wp="http://schemas.openxmlformats.org/drawingml/2006/wordprocessingDrawing" xmlns:w10="urn:schemas-microsoft-com:office:word" xmlns:w="http://schemas.openxmlformats.org/wordprocessingml/2006/main" xmlns:w14="http://schemas.microsoft.com/office/word/2010/wordml" xmlns:wpg="http://schemas.microsoft.com/office/word/2010/wordprocessingGroup" xmlns:wpi="http://schemas.microsoft.com/office/word/2010/wordprocessingInk" xmlns:wne="http://schemas.microsoft.com/office/word/2006/wordml" xmlns:wps="http://schemas.microsoft.com/office/word/2010/wordprocessingShape" mc:Ignorable="w14 wp14">
+<w:footnotes xmlns:wpc="http://schemas.microsoft.com/office/word/2010/wordprocessingCanvas" xmlns:cx="http://schemas.microsoft.com/office/drawing/2014/chartex" xmlns:cx1="http://schemas.microsoft.com/office/drawing/2015/9/8/chartex" xmlns:cx2="http://schemas.microsoft.com/office/drawing/2015/10/21/chartex" xmlns:cx3="http://schemas.microsoft.com/office/drawing/2016/5/9/chartex" xmlns:cx4="http://schemas.microsoft.com/office/drawing/2016/5/10/chartex" xmlns:cx5="http://schemas.microsoft.com/office/drawing/2016/5/11/chartex" xmlns:cx6="http://schemas.microsoft.com/office/drawing/2016/5/12/chartex" xmlns:cx7="http://schemas.microsoft.com/office/drawing/2016/5/13/chartex" xmlns:cx8="http://schemas.microsoft.com/office/drawing/2016/5/14/chartex" xmlns:mc="http://schemas.openxmlformats.org/markup-compatibility/2006" xmlns:aink="http://schemas.microsoft.com/office/drawing/2016/ink" xmlns:am3d="http://schemas.microsoft.com/office/drawing/2017/model3d" xmlns:o="urn:schemas-microsoft-com:office:office" xmlns:r="http://schemas.openxmlformats.org/officeDocument/2006/relationships" xmlns:m="http://schemas.openxmlformats.org/officeDocument/2006/math" xmlns:v="urn:schemas-microsoft-com:vml" xmlns:wp14="http://schemas.microsoft.com/office/word/2010/wordprocessingDrawing" xmlns:wp="http://schemas.openxmlformats.org/drawingml/2006/wordprocessingDrawing" xmlns:w10="urn:schemas-microsoft-com:office:word" xmlns:w="http://schemas.openxmlformats.org/wordprocessingml/2006/main" xmlns:w14="http://schemas.microsoft.com/office/word/2010/wordml" xmlns:w15="http://schemas.microsoft.com/office/word/2012/wordml" xmlns:w16cid="http://schemas.microsoft.com/office/word/2016/wordml/cid" xmlns:w16se="http://schemas.microsoft.com/office/word/2015/wordml/symex" xmlns:wpg="http://schemas.microsoft.com/office/word/2010/wordprocessingGroup" xmlns:wpi="http://schemas.microsoft.com/office/word/2010/wordprocessingInk" xmlns:wne="http://schemas.microsoft.com/office/word/2006/wordml" xmlns:wps="http://schemas.microsoft.com/office/word/2010/wordprocessingShape" mc:Ignorable="w14 w15 w16se w16cid wp14">
   <w:footnote w:type="separator" w:id="-1">
     <w:p>
       <w:pPr>
@@ -4324,7 +4596,7 @@
 </file>
 
 <file path=word/header1.xml><?xml version="1.0" encoding="utf-8"?>
-<w:hdr xmlns:wpc="http://schemas.microsoft.com/office/word/2010/wordprocessingCanvas" xmlns:mc="http://schemas.openxmlformats.org/markup-compatibility/2006" xmlns:o="urn:schemas-microsoft-com:office:office" xmlns:r="http://schemas.openxmlformats.org/officeDocument/2006/relationships" xmlns:m="http://schemas.openxmlformats.org/officeDocument/2006/math" xmlns:v="urn:schemas-microsoft-com:vml" xmlns:wp14="http://schemas.microsoft.com/office/word/2010/wordprocessingDrawing" xmlns:wp="http://schemas.openxmlformats.org/drawingml/2006/wordprocessingDrawing" xmlns:w10="urn:schemas-microsoft-com:office:word" xmlns:w="http://schemas.openxmlformats.org/wordprocessingml/2006/main" xmlns:w14="http://schemas.microsoft.com/office/word/2010/wordml" xmlns:wpg="http://schemas.microsoft.com/office/word/2010/wordprocessingGroup" xmlns:wpi="http://schemas.microsoft.com/office/word/2010/wordprocessingInk" xmlns:wne="http://schemas.microsoft.com/office/word/2006/wordml" xmlns:wps="http://schemas.microsoft.com/office/word/2010/wordprocessingShape" mc:Ignorable="w14 wp14">
+<w:hdr xmlns:wpc="http://schemas.microsoft.com/office/word/2010/wordprocessingCanvas" xmlns:cx="http://schemas.microsoft.com/office/drawing/2014/chartex" xmlns:cx1="http://schemas.microsoft.com/office/drawing/2015/9/8/chartex" xmlns:cx2="http://schemas.microsoft.com/office/drawing/2015/10/21/chartex" xmlns:cx3="http://schemas.microsoft.com/office/drawing/2016/5/9/chartex" xmlns:cx4="http://schemas.microsoft.com/office/drawing/2016/5/10/chartex" xmlns:cx5="http://schemas.microsoft.com/office/drawing/2016/5/11/chartex" xmlns:cx6="http://schemas.microsoft.com/office/drawing/2016/5/12/chartex" xmlns:cx7="http://schemas.microsoft.com/office/drawing/2016/5/13/chartex" xmlns:cx8="http://schemas.microsoft.com/office/drawing/2016/5/14/chartex" xmlns:mc="http://schemas.openxmlformats.org/markup-compatibility/2006" xmlns:aink="http://schemas.microsoft.com/office/drawing/2016/ink" xmlns:am3d="http://schemas.microsoft.com/office/drawing/2017/model3d" xmlns:o="urn:schemas-microsoft-com:office:office" xmlns:r="http://schemas.openxmlformats.org/officeDocument/2006/relationships" xmlns:m="http://schemas.openxmlformats.org/officeDocument/2006/math" xmlns:v="urn:schemas-microsoft-com:vml" xmlns:wp14="http://schemas.microsoft.com/office/word/2010/wordprocessingDrawing" xmlns:wp="http://schemas.openxmlformats.org/drawingml/2006/wordprocessingDrawing" xmlns:w10="urn:schemas-microsoft-com:office:word" xmlns:w="http://schemas.openxmlformats.org/wordprocessingml/2006/main" xmlns:w14="http://schemas.microsoft.com/office/word/2010/wordml" xmlns:w15="http://schemas.microsoft.com/office/word/2012/wordml" xmlns:w16cid="http://schemas.microsoft.com/office/word/2016/wordml/cid" xmlns:w16se="http://schemas.microsoft.com/office/word/2015/wordml/symex" xmlns:wpg="http://schemas.microsoft.com/office/word/2010/wordprocessingGroup" xmlns:wpi="http://schemas.microsoft.com/office/word/2010/wordprocessingInk" xmlns:wne="http://schemas.microsoft.com/office/word/2006/wordml" xmlns:wps="http://schemas.microsoft.com/office/word/2010/wordprocessingShape" mc:Ignorable="w14 w15 w16se w16cid wp14">
   <w:p>
     <w:pPr>
       <w:pStyle w:val="Header"/>
@@ -4335,8 +4607,8 @@
 </file>
 
 <file path=word/numbering.xml><?xml version="1.0" encoding="utf-8"?>
-<w:numbering xmlns:wpc="http://schemas.microsoft.com/office/word/2010/wordprocessingCanvas" xmlns:mc="http://schemas.openxmlformats.org/markup-compatibility/2006" xmlns:o="urn:schemas-microsoft-com:office:office" xmlns:r="http://schemas.openxmlformats.org/officeDocument/2006/relationships" xmlns:m="http://schemas.openxmlformats.org/officeDocument/2006/math" xmlns:v="urn:schemas-microsoft-com:vml" xmlns:wp14="http://schemas.microsoft.com/office/word/2010/wordprocessingDrawing" xmlns:wp="http://schemas.openxmlformats.org/drawingml/2006/wordprocessingDrawing" xmlns:w10="urn:schemas-microsoft-com:office:word" xmlns:w="http://schemas.openxmlformats.org/wordprocessingml/2006/main" xmlns:w14="http://schemas.microsoft.com/office/word/2010/wordml" xmlns:wpg="http://schemas.microsoft.com/office/word/2010/wordprocessingGroup" xmlns:wpi="http://schemas.microsoft.com/office/word/2010/wordprocessingInk" xmlns:wne="http://schemas.microsoft.com/office/word/2006/wordml" xmlns:wps="http://schemas.microsoft.com/office/word/2010/wordprocessingShape" mc:Ignorable="w14 wp14">
-  <w:abstractNum w:abstractNumId="0">
+<w:numbering xmlns:wpc="http://schemas.microsoft.com/office/word/2010/wordprocessingCanvas" xmlns:cx="http://schemas.microsoft.com/office/drawing/2014/chartex" xmlns:cx1="http://schemas.microsoft.com/office/drawing/2015/9/8/chartex" xmlns:cx2="http://schemas.microsoft.com/office/drawing/2015/10/21/chartex" xmlns:cx3="http://schemas.microsoft.com/office/drawing/2016/5/9/chartex" xmlns:cx4="http://schemas.microsoft.com/office/drawing/2016/5/10/chartex" xmlns:cx5="http://schemas.microsoft.com/office/drawing/2016/5/11/chartex" xmlns:cx6="http://schemas.microsoft.com/office/drawing/2016/5/12/chartex" xmlns:cx7="http://schemas.microsoft.com/office/drawing/2016/5/13/chartex" xmlns:cx8="http://schemas.microsoft.com/office/drawing/2016/5/14/chartex" xmlns:mc="http://schemas.openxmlformats.org/markup-compatibility/2006" xmlns:aink="http://schemas.microsoft.com/office/drawing/2016/ink" xmlns:am3d="http://schemas.microsoft.com/office/drawing/2017/model3d" xmlns:o="urn:schemas-microsoft-com:office:office" xmlns:r="http://schemas.openxmlformats.org/officeDocument/2006/relationships" xmlns:m="http://schemas.openxmlformats.org/officeDocument/2006/math" xmlns:v="urn:schemas-microsoft-com:vml" xmlns:wp14="http://schemas.microsoft.com/office/word/2010/wordprocessingDrawing" xmlns:wp="http://schemas.openxmlformats.org/drawingml/2006/wordprocessingDrawing" xmlns:w10="urn:schemas-microsoft-com:office:word" xmlns:w="http://schemas.openxmlformats.org/wordprocessingml/2006/main" xmlns:w14="http://schemas.microsoft.com/office/word/2010/wordml" xmlns:w15="http://schemas.microsoft.com/office/word/2012/wordml" xmlns:w16cid="http://schemas.microsoft.com/office/word/2016/wordml/cid" xmlns:w16se="http://schemas.microsoft.com/office/word/2015/wordml/symex" xmlns:wpg="http://schemas.microsoft.com/office/word/2010/wordprocessingGroup" xmlns:wpi="http://schemas.microsoft.com/office/word/2010/wordprocessingInk" xmlns:wne="http://schemas.microsoft.com/office/word/2006/wordml" xmlns:wps="http://schemas.microsoft.com/office/word/2010/wordprocessingShape" mc:Ignorable="w14 w15 w16se w16cid wp14">
+  <w:abstractNum w:abstractNumId="0" w15:restartNumberingAfterBreak="0">
     <w:nsid w:val="01595F21"/>
     <w:multiLevelType w:val="hybridMultilevel"/>
     <w:tmpl w:val="66C4E11C"/>
@@ -4449,7 +4721,7 @@
       </w:rPr>
     </w:lvl>
   </w:abstractNum>
-  <w:abstractNum w:abstractNumId="1">
+  <w:abstractNum w:abstractNumId="1" w15:restartNumberingAfterBreak="0">
     <w:nsid w:val="03FA35BA"/>
     <w:multiLevelType w:val="hybridMultilevel"/>
     <w:tmpl w:val="AEB87AC8"/>
@@ -4562,7 +4834,7 @@
       </w:rPr>
     </w:lvl>
   </w:abstractNum>
-  <w:abstractNum w:abstractNumId="2">
+  <w:abstractNum w:abstractNumId="2" w15:restartNumberingAfterBreak="0">
     <w:nsid w:val="09704921"/>
     <w:multiLevelType w:val="hybridMultilevel"/>
     <w:tmpl w:val="88ACCF7A"/>
@@ -4648,7 +4920,7 @@
       </w:pPr>
     </w:lvl>
   </w:abstractNum>
-  <w:abstractNum w:abstractNumId="3">
+  <w:abstractNum w:abstractNumId="3" w15:restartNumberingAfterBreak="0">
     <w:nsid w:val="0CDA4B2C"/>
     <w:multiLevelType w:val="hybridMultilevel"/>
     <w:tmpl w:val="15ACB04E"/>
@@ -4740,7 +5012,7 @@
       </w:pPr>
     </w:lvl>
   </w:abstractNum>
-  <w:abstractNum w:abstractNumId="4">
+  <w:abstractNum w:abstractNumId="4" w15:restartNumberingAfterBreak="0">
     <w:nsid w:val="13223E67"/>
     <w:multiLevelType w:val="hybridMultilevel"/>
     <w:tmpl w:val="68D64746"/>
@@ -4853,7 +5125,7 @@
       </w:rPr>
     </w:lvl>
   </w:abstractNum>
-  <w:abstractNum w:abstractNumId="5">
+  <w:abstractNum w:abstractNumId="5" w15:restartNumberingAfterBreak="0">
     <w:nsid w:val="15B153E3"/>
     <w:multiLevelType w:val="multilevel"/>
     <w:tmpl w:val="6C8486BC"/>
@@ -4967,7 +5239,7 @@
       </w:rPr>
     </w:lvl>
   </w:abstractNum>
-  <w:abstractNum w:abstractNumId="6">
+  <w:abstractNum w:abstractNumId="6" w15:restartNumberingAfterBreak="0">
     <w:nsid w:val="194513D8"/>
     <w:multiLevelType w:val="hybridMultilevel"/>
     <w:tmpl w:val="02F0278C"/>
@@ -5080,7 +5352,7 @@
       </w:rPr>
     </w:lvl>
   </w:abstractNum>
-  <w:abstractNum w:abstractNumId="7">
+  <w:abstractNum w:abstractNumId="7" w15:restartNumberingAfterBreak="0">
     <w:nsid w:val="1C370E88"/>
     <w:multiLevelType w:val="hybridMultilevel"/>
     <w:tmpl w:val="5D2245AE"/>
@@ -5193,7 +5465,7 @@
       </w:rPr>
     </w:lvl>
   </w:abstractNum>
-  <w:abstractNum w:abstractNumId="8">
+  <w:abstractNum w:abstractNumId="8" w15:restartNumberingAfterBreak="0">
     <w:nsid w:val="25EF7617"/>
     <w:multiLevelType w:val="hybridMultilevel"/>
     <w:tmpl w:val="345AB9FE"/>
@@ -5306,7 +5578,7 @@
       </w:rPr>
     </w:lvl>
   </w:abstractNum>
-  <w:abstractNum w:abstractNumId="9">
+  <w:abstractNum w:abstractNumId="9" w15:restartNumberingAfterBreak="0">
     <w:nsid w:val="276915F6"/>
     <w:multiLevelType w:val="hybridMultilevel"/>
     <w:tmpl w:val="DB76BAD0"/>
@@ -5419,7 +5691,7 @@
       </w:rPr>
     </w:lvl>
   </w:abstractNum>
-  <w:abstractNum w:abstractNumId="10">
+  <w:abstractNum w:abstractNumId="10" w15:restartNumberingAfterBreak="0">
     <w:nsid w:val="27B21A09"/>
     <w:multiLevelType w:val="hybridMultilevel"/>
     <w:tmpl w:val="79AC58DC"/>
@@ -5509,7 +5781,7 @@
       </w:pPr>
     </w:lvl>
   </w:abstractNum>
-  <w:abstractNum w:abstractNumId="11">
+  <w:abstractNum w:abstractNumId="11" w15:restartNumberingAfterBreak="0">
     <w:nsid w:val="2835302D"/>
     <w:multiLevelType w:val="hybridMultilevel"/>
     <w:tmpl w:val="B824B040"/>
@@ -5622,7 +5894,7 @@
       </w:rPr>
     </w:lvl>
   </w:abstractNum>
-  <w:abstractNum w:abstractNumId="12">
+  <w:abstractNum w:abstractNumId="12" w15:restartNumberingAfterBreak="0">
     <w:nsid w:val="34654B1D"/>
     <w:multiLevelType w:val="hybridMultilevel"/>
     <w:tmpl w:val="D826D3BC"/>
@@ -5708,7 +5980,7 @@
       </w:pPr>
     </w:lvl>
   </w:abstractNum>
-  <w:abstractNum w:abstractNumId="13">
+  <w:abstractNum w:abstractNumId="13" w15:restartNumberingAfterBreak="0">
     <w:nsid w:val="3FEA3759"/>
     <w:multiLevelType w:val="hybridMultilevel"/>
     <w:tmpl w:val="2D14CBC6"/>
@@ -5821,7 +6093,7 @@
       </w:rPr>
     </w:lvl>
   </w:abstractNum>
-  <w:abstractNum w:abstractNumId="14">
+  <w:abstractNum w:abstractNumId="14" w15:restartNumberingAfterBreak="0">
     <w:nsid w:val="53B6314B"/>
     <w:multiLevelType w:val="hybridMultilevel"/>
     <w:tmpl w:val="68AAA0B8"/>
@@ -5934,7 +6206,120 @@
       </w:rPr>
     </w:lvl>
   </w:abstractNum>
-  <w:abstractNum w:abstractNumId="15">
+  <w:abstractNum w:abstractNumId="15" w15:restartNumberingAfterBreak="0">
+    <w:nsid w:val="54AB79A1"/>
+    <w:multiLevelType w:val="hybridMultilevel"/>
+    <w:tmpl w:val="B6BAB37E"/>
+    <w:lvl w:ilvl="0" w:tplc="04090001">
+      <w:start w:val="1"/>
+      <w:numFmt w:val="bullet"/>
+      <w:lvlText w:val=""/>
+      <w:lvlJc w:val="left"/>
+      <w:pPr>
+        <w:ind w:left="720" w:hanging="360"/>
+      </w:pPr>
+      <w:rPr>
+        <w:rFonts w:ascii="Symbol" w:hAnsi="Symbol" w:hint="default"/>
+      </w:rPr>
+    </w:lvl>
+    <w:lvl w:ilvl="1" w:tplc="04090003" w:tentative="1">
+      <w:start w:val="1"/>
+      <w:numFmt w:val="bullet"/>
+      <w:lvlText w:val="o"/>
+      <w:lvlJc w:val="left"/>
+      <w:pPr>
+        <w:ind w:left="1440" w:hanging="360"/>
+      </w:pPr>
+      <w:rPr>
+        <w:rFonts w:ascii="Courier New" w:hAnsi="Courier New" w:cs="Courier New" w:hint="default"/>
+      </w:rPr>
+    </w:lvl>
+    <w:lvl w:ilvl="2" w:tplc="04090005" w:tentative="1">
+      <w:start w:val="1"/>
+      <w:numFmt w:val="bullet"/>
+      <w:lvlText w:val=""/>
+      <w:lvlJc w:val="left"/>
+      <w:pPr>
+        <w:ind w:left="2160" w:hanging="360"/>
+      </w:pPr>
+      <w:rPr>
+        <w:rFonts w:ascii="Wingdings" w:hAnsi="Wingdings" w:hint="default"/>
+      </w:rPr>
+    </w:lvl>
+    <w:lvl w:ilvl="3" w:tplc="04090001" w:tentative="1">
+      <w:start w:val="1"/>
+      <w:numFmt w:val="bullet"/>
+      <w:lvlText w:val=""/>
+      <w:lvlJc w:val="left"/>
+      <w:pPr>
+        <w:ind w:left="2880" w:hanging="360"/>
+      </w:pPr>
+      <w:rPr>
+        <w:rFonts w:ascii="Symbol" w:hAnsi="Symbol" w:hint="default"/>
+      </w:rPr>
+    </w:lvl>
+    <w:lvl w:ilvl="4" w:tplc="04090003" w:tentative="1">
+      <w:start w:val="1"/>
+      <w:numFmt w:val="bullet"/>
+      <w:lvlText w:val="o"/>
+      <w:lvlJc w:val="left"/>
+      <w:pPr>
+        <w:ind w:left="3600" w:hanging="360"/>
+      </w:pPr>
+      <w:rPr>
+        <w:rFonts w:ascii="Courier New" w:hAnsi="Courier New" w:cs="Courier New" w:hint="default"/>
+      </w:rPr>
+    </w:lvl>
+    <w:lvl w:ilvl="5" w:tplc="04090005" w:tentative="1">
+      <w:start w:val="1"/>
+      <w:numFmt w:val="bullet"/>
+      <w:lvlText w:val=""/>
+      <w:lvlJc w:val="left"/>
+      <w:pPr>
+        <w:ind w:left="4320" w:hanging="360"/>
+      </w:pPr>
+      <w:rPr>
+        <w:rFonts w:ascii="Wingdings" w:hAnsi="Wingdings" w:hint="default"/>
+      </w:rPr>
+    </w:lvl>
+    <w:lvl w:ilvl="6" w:tplc="04090001" w:tentative="1">
+      <w:start w:val="1"/>
+      <w:numFmt w:val="bullet"/>
+      <w:lvlText w:val=""/>
+      <w:lvlJc w:val="left"/>
+      <w:pPr>
+        <w:ind w:left="5040" w:hanging="360"/>
+      </w:pPr>
+      <w:rPr>
+        <w:rFonts w:ascii="Symbol" w:hAnsi="Symbol" w:hint="default"/>
+      </w:rPr>
+    </w:lvl>
+    <w:lvl w:ilvl="7" w:tplc="04090003" w:tentative="1">
+      <w:start w:val="1"/>
+      <w:numFmt w:val="bullet"/>
+      <w:lvlText w:val="o"/>
+      <w:lvlJc w:val="left"/>
+      <w:pPr>
+        <w:ind w:left="5760" w:hanging="360"/>
+      </w:pPr>
+      <w:rPr>
+        <w:rFonts w:ascii="Courier New" w:hAnsi="Courier New" w:cs="Courier New" w:hint="default"/>
+      </w:rPr>
+    </w:lvl>
+    <w:lvl w:ilvl="8" w:tplc="04090005" w:tentative="1">
+      <w:start w:val="1"/>
+      <w:numFmt w:val="bullet"/>
+      <w:lvlText w:val=""/>
+      <w:lvlJc w:val="left"/>
+      <w:pPr>
+        <w:ind w:left="6480" w:hanging="360"/>
+      </w:pPr>
+      <w:rPr>
+        <w:rFonts w:ascii="Wingdings" w:hAnsi="Wingdings" w:hint="default"/>
+      </w:rPr>
+    </w:lvl>
+  </w:abstractNum>
+  <w:abstractNum w:abstractNumId="16" w15:restartNumberingAfterBreak="0">
     <w:nsid w:val="5A216D78"/>
     <w:multiLevelType w:val="hybridMultilevel"/>
     <w:tmpl w:val="D83032FE"/>
@@ -6047,7 +6432,7 @@
       </w:rPr>
     </w:lvl>
   </w:abstractNum>
-  <w:abstractNum w:abstractNumId="16">
+  <w:abstractNum w:abstractNumId="17" w15:restartNumberingAfterBreak="0">
     <w:nsid w:val="5B383A8B"/>
     <w:multiLevelType w:val="hybridMultilevel"/>
     <w:tmpl w:val="63B6A26C"/>
@@ -6136,7 +6521,7 @@
       </w:pPr>
     </w:lvl>
   </w:abstractNum>
-  <w:abstractNum w:abstractNumId="17">
+  <w:abstractNum w:abstractNumId="18" w15:restartNumberingAfterBreak="0">
     <w:nsid w:val="651C317D"/>
     <w:multiLevelType w:val="hybridMultilevel"/>
     <w:tmpl w:val="9598883A"/>
@@ -6249,7 +6634,7 @@
       </w:rPr>
     </w:lvl>
   </w:abstractNum>
-  <w:abstractNum w:abstractNumId="18">
+  <w:abstractNum w:abstractNumId="19" w15:restartNumberingAfterBreak="0">
     <w:nsid w:val="669830D3"/>
     <w:multiLevelType w:val="multilevel"/>
     <w:tmpl w:val="B420D03C"/>
@@ -6362,7 +6747,120 @@
       </w:rPr>
     </w:lvl>
   </w:abstractNum>
-  <w:abstractNum w:abstractNumId="19">
+  <w:abstractNum w:abstractNumId="20" w15:restartNumberingAfterBreak="0">
+    <w:nsid w:val="690A7614"/>
+    <w:multiLevelType w:val="hybridMultilevel"/>
+    <w:tmpl w:val="707E1208"/>
+    <w:lvl w:ilvl="0" w:tplc="04090001">
+      <w:start w:val="1"/>
+      <w:numFmt w:val="bullet"/>
+      <w:lvlText w:val=""/>
+      <w:lvlJc w:val="left"/>
+      <w:pPr>
+        <w:ind w:left="720" w:hanging="360"/>
+      </w:pPr>
+      <w:rPr>
+        <w:rFonts w:ascii="Symbol" w:hAnsi="Symbol" w:hint="default"/>
+      </w:rPr>
+    </w:lvl>
+    <w:lvl w:ilvl="1" w:tplc="04090003" w:tentative="1">
+      <w:start w:val="1"/>
+      <w:numFmt w:val="bullet"/>
+      <w:lvlText w:val="o"/>
+      <w:lvlJc w:val="left"/>
+      <w:pPr>
+        <w:ind w:left="1440" w:hanging="360"/>
+      </w:pPr>
+      <w:rPr>
+        <w:rFonts w:ascii="Courier New" w:hAnsi="Courier New" w:cs="Courier New" w:hint="default"/>
+      </w:rPr>
+    </w:lvl>
+    <w:lvl w:ilvl="2" w:tplc="04090005" w:tentative="1">
+      <w:start w:val="1"/>
+      <w:numFmt w:val="bullet"/>
+      <w:lvlText w:val=""/>
+      <w:lvlJc w:val="left"/>
+      <w:pPr>
+        <w:ind w:left="2160" w:hanging="360"/>
+      </w:pPr>
+      <w:rPr>
+        <w:rFonts w:ascii="Wingdings" w:hAnsi="Wingdings" w:hint="default"/>
+      </w:rPr>
+    </w:lvl>
+    <w:lvl w:ilvl="3" w:tplc="04090001" w:tentative="1">
+      <w:start w:val="1"/>
+      <w:numFmt w:val="bullet"/>
+      <w:lvlText w:val=""/>
+      <w:lvlJc w:val="left"/>
+      <w:pPr>
+        <w:ind w:left="2880" w:hanging="360"/>
+      </w:pPr>
+      <w:rPr>
+        <w:rFonts w:ascii="Symbol" w:hAnsi="Symbol" w:hint="default"/>
+      </w:rPr>
+    </w:lvl>
+    <w:lvl w:ilvl="4" w:tplc="04090003" w:tentative="1">
+      <w:start w:val="1"/>
+      <w:numFmt w:val="bullet"/>
+      <w:lvlText w:val="o"/>
+      <w:lvlJc w:val="left"/>
+      <w:pPr>
+        <w:ind w:left="3600" w:hanging="360"/>
+      </w:pPr>
+      <w:rPr>
+        <w:rFonts w:ascii="Courier New" w:hAnsi="Courier New" w:cs="Courier New" w:hint="default"/>
+      </w:rPr>
+    </w:lvl>
+    <w:lvl w:ilvl="5" w:tplc="04090005" w:tentative="1">
+      <w:start w:val="1"/>
+      <w:numFmt w:val="bullet"/>
+      <w:lvlText w:val=""/>
+      <w:lvlJc w:val="left"/>
+      <w:pPr>
+        <w:ind w:left="4320" w:hanging="360"/>
+      </w:pPr>
+      <w:rPr>
+        <w:rFonts w:ascii="Wingdings" w:hAnsi="Wingdings" w:hint="default"/>
+      </w:rPr>
+    </w:lvl>
+    <w:lvl w:ilvl="6" w:tplc="04090001" w:tentative="1">
+      <w:start w:val="1"/>
+      <w:numFmt w:val="bullet"/>
+      <w:lvlText w:val=""/>
+      <w:lvlJc w:val="left"/>
+      <w:pPr>
+        <w:ind w:left="5040" w:hanging="360"/>
+      </w:pPr>
+      <w:rPr>
+        <w:rFonts w:ascii="Symbol" w:hAnsi="Symbol" w:hint="default"/>
+      </w:rPr>
+    </w:lvl>
+    <w:lvl w:ilvl="7" w:tplc="04090003" w:tentative="1">
+      <w:start w:val="1"/>
+      <w:numFmt w:val="bullet"/>
+      <w:lvlText w:val="o"/>
+      <w:lvlJc w:val="left"/>
+      <w:pPr>
+        <w:ind w:left="5760" w:hanging="360"/>
+      </w:pPr>
+      <w:rPr>
+        <w:rFonts w:ascii="Courier New" w:hAnsi="Courier New" w:cs="Courier New" w:hint="default"/>
+      </w:rPr>
+    </w:lvl>
+    <w:lvl w:ilvl="8" w:tplc="04090005" w:tentative="1">
+      <w:start w:val="1"/>
+      <w:numFmt w:val="bullet"/>
+      <w:lvlText w:val=""/>
+      <w:lvlJc w:val="left"/>
+      <w:pPr>
+        <w:ind w:left="6480" w:hanging="360"/>
+      </w:pPr>
+      <w:rPr>
+        <w:rFonts w:ascii="Wingdings" w:hAnsi="Wingdings" w:hint="default"/>
+      </w:rPr>
+    </w:lvl>
+  </w:abstractNum>
+  <w:abstractNum w:abstractNumId="21" w15:restartNumberingAfterBreak="0">
     <w:nsid w:val="6E8E13CD"/>
     <w:multiLevelType w:val="hybridMultilevel"/>
     <w:tmpl w:val="84F42A66"/>
@@ -6454,7 +6952,7 @@
       </w:pPr>
     </w:lvl>
   </w:abstractNum>
-  <w:abstractNum w:abstractNumId="20">
+  <w:abstractNum w:abstractNumId="22" w15:restartNumberingAfterBreak="0">
     <w:nsid w:val="7B386D64"/>
     <w:multiLevelType w:val="hybridMultilevel"/>
     <w:tmpl w:val="5B2655C6"/>
@@ -6576,7 +7074,7 @@
     <w:abstractNumId w:val="4"/>
   </w:num>
   <w:num w:numId="4">
-    <w:abstractNumId w:val="18"/>
+    <w:abstractNumId w:val="19"/>
   </w:num>
   <w:num w:numId="5">
     <w:abstractNumId w:val="11"/>
@@ -6588,25 +7086,25 @@
     <w:abstractNumId w:val="14"/>
   </w:num>
   <w:num w:numId="8">
-    <w:abstractNumId w:val="17"/>
+    <w:abstractNumId w:val="18"/>
   </w:num>
   <w:num w:numId="9">
     <w:abstractNumId w:val="5"/>
   </w:num>
   <w:num w:numId="10">
-    <w:abstractNumId w:val="15"/>
+    <w:abstractNumId w:val="16"/>
   </w:num>
   <w:num w:numId="11">
-    <w:abstractNumId w:val="20"/>
+    <w:abstractNumId w:val="22"/>
   </w:num>
   <w:num w:numId="12">
-    <w:abstractNumId w:val="16"/>
+    <w:abstractNumId w:val="17"/>
   </w:num>
   <w:num w:numId="13">
     <w:abstractNumId w:val="3"/>
   </w:num>
   <w:num w:numId="14">
-    <w:abstractNumId w:val="19"/>
+    <w:abstractNumId w:val="21"/>
   </w:num>
   <w:num w:numId="15">
     <w:abstractNumId w:val="13"/>
@@ -6629,12 +7127,18 @@
   <w:num w:numId="21">
     <w:abstractNumId w:val="0"/>
   </w:num>
+  <w:num w:numId="22">
+    <w:abstractNumId w:val="15"/>
+  </w:num>
+  <w:num w:numId="23">
+    <w:abstractNumId w:val="20"/>
+  </w:num>
   <w:numIdMacAtCleanup w:val="8"/>
 </w:numbering>
 </file>
 
 <file path=word/styles.xml><?xml version="1.0" encoding="utf-8"?>
-<w:styles xmlns:mc="http://schemas.openxmlformats.org/markup-compatibility/2006" xmlns:r="http://schemas.openxmlformats.org/officeDocument/2006/relationships" xmlns:w="http://schemas.openxmlformats.org/wordprocessingml/2006/main" xmlns:w14="http://schemas.microsoft.com/office/word/2010/wordml" mc:Ignorable="w14">
+<w:styles xmlns:mc="http://schemas.openxmlformats.org/markup-compatibility/2006" xmlns:r="http://schemas.openxmlformats.org/officeDocument/2006/relationships" xmlns:w="http://schemas.openxmlformats.org/wordprocessingml/2006/main" xmlns:w14="http://schemas.microsoft.com/office/word/2010/wordml" xmlns:w15="http://schemas.microsoft.com/office/word/2012/wordml" xmlns:w16cid="http://schemas.microsoft.com/office/word/2016/wordml/cid" xmlns:w16se="http://schemas.microsoft.com/office/word/2015/wordml/symex" mc:Ignorable="w14 w15 w16se w16cid">
   <w:docDefaults>
     <w:rPrDefault>
       <w:rPr>
@@ -6650,774 +7154,387 @@
       </w:pPr>
     </w:pPrDefault>
   </w:docDefaults>
-  <w:latentStyles w:defLockedState="0" w:defUIPriority="99" w:defSemiHidden="1" w:defUnhideWhenUsed="1" w:defQFormat="0" w:count="267">
-    <w:lsdException w:name="Normal" w:semiHidden="0" w:uiPriority="0" w:unhideWhenUsed="0" w:qFormat="1"/>
-    <w:lsdException w:name="heading 1" w:semiHidden="0" w:uiPriority="9" w:unhideWhenUsed="0" w:qFormat="1"/>
-    <w:lsdException w:name="heading 2" w:uiPriority="9" w:qFormat="1"/>
-    <w:lsdException w:name="heading 3" w:uiPriority="9" w:qFormat="1"/>
-    <w:lsdException w:name="heading 4" w:uiPriority="9" w:qFormat="1"/>
-    <w:lsdException w:name="heading 5" w:uiPriority="9" w:qFormat="1"/>
-    <w:lsdException w:name="heading 6" w:uiPriority="9" w:qFormat="1"/>
-    <w:lsdException w:name="heading 7" w:uiPriority="9" w:qFormat="1"/>
-    <w:lsdException w:name="heading 8" w:uiPriority="9" w:qFormat="1"/>
-    <w:lsdException w:name="heading 9" w:uiPriority="9" w:qFormat="1"/>
-    <w:lsdException w:name="toc 1" w:uiPriority="39"/>
-    <w:lsdException w:name="toc 2" w:uiPriority="39"/>
-    <w:lsdException w:name="toc 3" w:uiPriority="39"/>
-    <w:lsdException w:name="toc 4" w:uiPriority="39"/>
-    <w:lsdException w:name="toc 5" w:uiPriority="39"/>
-    <w:lsdException w:name="toc 6" w:uiPriority="39"/>
-    <w:lsdException w:name="toc 7" w:uiPriority="39"/>
-    <w:lsdException w:name="toc 8" w:uiPriority="39"/>
-    <w:lsdException w:name="toc 9" w:uiPriority="39"/>
-    <w:lsdException w:name="caption" w:uiPriority="35" w:qFormat="1"/>
-    <w:lsdException w:name="Title" w:semiHidden="0" w:uiPriority="10" w:unhideWhenUsed="0"/>
-    <w:lsdException w:name="Default Paragraph Font" w:uiPriority="1"/>
-    <w:lsdException w:name="Subtitle" w:semiHidden="0" w:uiPriority="11" w:unhideWhenUsed="0"/>
-    <w:lsdException w:name="Strong" w:semiHidden="0" w:uiPriority="22" w:unhideWhenUsed="0" w:qFormat="1"/>
-    <w:lsdException w:name="Emphasis" w:semiHidden="0" w:uiPriority="20" w:unhideWhenUsed="0" w:qFormat="1"/>
-    <w:lsdException w:name="Normal Table" w:semiHidden="0" w:unhideWhenUsed="0"/>
-    <w:lsdException w:name="Table Subtle 2" w:semiHidden="0" w:unhideWhenUsed="0"/>
-    <w:lsdException w:name="Table Web 3" w:semiHidden="0" w:unhideWhenUsed="0"/>
-    <w:lsdException w:name="Table Grid" w:semiHidden="0" w:uiPriority="59" w:unhideWhenUsed="0"/>
-    <w:lsdException w:name="Placeholder Text" w:unhideWhenUsed="0"/>
-    <w:lsdException w:name="No Spacing" w:semiHidden="0" w:uiPriority="1" w:unhideWhenUsed="0"/>
-    <w:lsdException w:name="Light Shading" w:semiHidden="0" w:uiPriority="60" w:unhideWhenUsed="0"/>
-    <w:lsdException w:name="Light List" w:semiHidden="0" w:uiPriority="61" w:unhideWhenUsed="0"/>
-    <w:lsdException w:name="Light Grid" w:semiHidden="0" w:uiPriority="62" w:unhideWhenUsed="0"/>
-    <w:lsdException w:name="Medium Shading 1" w:semiHidden="0" w:uiPriority="63" w:unhideWhenUsed="0"/>
-    <w:lsdException w:name="Medium Shading 2" w:semiHidden="0" w:uiPriority="64" w:unhideWhenUsed="0"/>
-    <w:lsdException w:name="Medium List 1" w:semiHidden="0" w:uiPriority="65" w:unhideWhenUsed="0"/>
-    <w:lsdException w:name="Medium List 2" w:semiHidden="0" w:uiPriority="66" w:unhideWhenUsed="0"/>
-    <w:lsdException w:name="Medium Grid 1" w:semiHidden="0" w:uiPriority="67" w:unhideWhenUsed="0"/>
-    <w:lsdException w:name="Medium Grid 2" w:semiHidden="0" w:uiPriority="68" w:unhideWhenUsed="0"/>
-    <w:lsdException w:name="Medium Grid 3" w:semiHidden="0" w:uiPriority="69" w:unhideWhenUsed="0"/>
-    <w:lsdException w:name="Dark List" w:semiHidden="0" w:uiPriority="70" w:unhideWhenUsed="0"/>
-    <w:lsdException w:name="Colorful Shading" w:semiHidden="0" w:uiPriority="71" w:unhideWhenUsed="0"/>
-    <w:lsdException w:name="Colorful List" w:semiHidden="0" w:uiPriority="72" w:unhideWhenUsed="0"/>
-    <w:lsdException w:name="Colorful Grid" w:semiHidden="0" w:uiPriority="73" w:unhideWhenUsed="0"/>
-    <w:lsdException w:name="Light Shading Accent 1" w:semiHidden="0" w:uiPriority="60" w:unhideWhenUsed="0"/>
-    <w:lsdException w:name="Light List Accent 1" w:semiHidden="0" w:uiPriority="61" w:unhideWhenUsed="0"/>
-    <w:lsdException w:name="Light Grid Accent 1" w:semiHidden="0" w:uiPriority="62" w:unhideWhenUsed="0"/>
-    <w:lsdException w:name="Medium Shading 1 Accent 1" w:semiHidden="0" w:uiPriority="63" w:unhideWhenUsed="0"/>
-    <w:lsdException w:name="Medium Shading 2 Accent 1" w:semiHidden="0" w:uiPriority="64" w:unhideWhenUsed="0"/>
-    <w:lsdException w:name="Medium List 1 Accent 1" w:semiHidden="0" w:uiPriority="65" w:unhideWhenUsed="0"/>
-    <w:lsdException w:name="Revision" w:unhideWhenUsed="0"/>
-    <w:lsdException w:name="List Paragraph" w:semiHidden="0" w:uiPriority="34" w:unhideWhenUsed="0" w:qFormat="1"/>
-    <w:lsdException w:name="Quote" w:semiHidden="0" w:uiPriority="29" w:unhideWhenUsed="0"/>
-    <w:lsdException w:name="Intense Quote" w:semiHidden="0" w:uiPriority="30" w:unhideWhenUsed="0"/>
-    <w:lsdException w:name="Medium List 2 Accent 1" w:semiHidden="0" w:uiPriority="66" w:unhideWhenUsed="0"/>
-    <w:lsdException w:name="Medium Grid 1 Accent 1" w:semiHidden="0" w:uiPriority="67" w:unhideWhenUsed="0"/>
-    <w:lsdException w:name="Medium Grid 2 Accent 1" w:semiHidden="0" w:uiPriority="68" w:unhideWhenUsed="0"/>
-    <w:lsdException w:name="Medium Grid 3 Accent 1" w:semiHidden="0" w:uiPriority="69" w:unhideWhenUsed="0"/>
-    <w:lsdException w:name="Dark List Accent 1" w:semiHidden="0" w:uiPriority="70" w:unhideWhenUsed="0"/>
-    <w:lsdException w:name="Colorful Shading Accent 1" w:semiHidden="0" w:uiPriority="71" w:unhideWhenUsed="0"/>
-    <w:lsdException w:name="Colorful List Accent 1" w:semiHidden="0" w:uiPriority="72" w:unhideWhenUsed="0"/>
-    <w:lsdException w:name="Colorful Grid Accent 1" w:semiHidden="0" w:uiPriority="73" w:unhideWhenUsed="0"/>
-    <w:lsdException w:name="Light Shading Accent 2" w:semiHidden="0" w:uiPriority="60" w:unhideWhenUsed="0"/>
-    <w:lsdException w:name="Light List Accent 2" w:semiHidden="0" w:uiPriority="61" w:unhideWhenUsed="0"/>
-    <w:lsdException w:name="Light Grid Accent 2" w:semiHidden="0" w:uiPriority="62" w:unhideWhenUsed="0"/>
-    <w:lsdException w:name="Medium Shading 1 Accent 2" w:semiHidden="0" w:uiPriority="63" w:unhideWhenUsed="0"/>
-    <w:lsdException w:name="Medium Shading 2 Accent 2" w:semiHidden="0" w:uiPriority="64" w:unhideWhenUsed="0"/>
-    <w:lsdException w:name="Medium List 1 Accent 2" w:semiHidden="0" w:uiPriority="65" w:unhideWhenUsed="0"/>
-    <w:lsdException w:name="Medium List 2 Accent 2" w:semiHidden="0" w:uiPriority="66" w:unhideWhenUsed="0"/>
-    <w:lsdException w:name="Medium Grid 1 Accent 2" w:semiHidden="0" w:uiPriority="67" w:unhideWhenUsed="0"/>
-    <w:lsdException w:name="Medium Grid 2 Accent 2" w:semiHidden="0" w:uiPriority="68" w:unhideWhenUsed="0"/>
-    <w:lsdException w:name="Medium Grid 3 Accent 2" w:semiHidden="0" w:uiPriority="69" w:unhideWhenUsed="0"/>
-    <w:lsdException w:name="Dark List Accent 2" w:semiHidden="0" w:uiPriority="70" w:unhideWhenUsed="0"/>
-    <w:lsdException w:name="Colorful Shading Accent 2" w:semiHidden="0" w:uiPriority="71" w:unhideWhenUsed="0"/>
-    <w:lsdException w:name="Colorful List Accent 2" w:semiHidden="0" w:uiPriority="72" w:unhideWhenUsed="0"/>
-    <w:lsdException w:name="Colorful Grid Accent 2" w:semiHidden="0" w:uiPriority="73" w:unhideWhenUsed="0"/>
-    <w:lsdException w:name="Light Shading Accent 3" w:semiHidden="0" w:uiPriority="60" w:unhideWhenUsed="0"/>
-    <w:lsdException w:name="Light List Accent 3" w:semiHidden="0" w:uiPriority="61" w:unhideWhenUsed="0"/>
-    <w:lsdException w:name="Light Grid Accent 3" w:semiHidden="0" w:uiPriority="62" w:unhideWhenUsed="0"/>
-    <w:lsdException w:name="Medium Shading 1 Accent 3" w:semiHidden="0" w:uiPriority="63" w:unhideWhenUsed="0"/>
-    <w:lsdException w:name="Medium Shading 2 Accent 3" w:semiHidden="0" w:uiPriority="64" w:unhideWhenUsed="0"/>
-    <w:lsdException w:name="Medium List 1 Accent 3" w:semiHidden="0" w:uiPriority="65" w:unhideWhenUsed="0"/>
-    <w:lsdException w:name="Medium List 2 Accent 3" w:semiHidden="0" w:uiPriority="66" w:unhideWhenUsed="0"/>
-    <w:lsdException w:name="Medium Grid 1 Accent 3" w:semiHidden="0" w:uiPriority="67" w:unhideWhenUsed="0"/>
-    <w:lsdException w:name="Medium Grid 2 Accent 3" w:semiHidden="0" w:uiPriority="68" w:unhideWhenUsed="0"/>
-    <w:lsdException w:name="Medium Grid 3 Accent 3" w:semiHidden="0" w:uiPriority="69" w:unhideWhenUsed="0"/>
-    <w:lsdException w:name="Dark List Accent 3" w:semiHidden="0" w:uiPriority="70" w:unhideWhenUsed="0"/>
-    <w:lsdException w:name="Colorful Shading Accent 3" w:semiHidden="0" w:uiPriority="71" w:unhideWhenUsed="0"/>
-    <w:lsdException w:name="Colorful List Accent 3" w:semiHidden="0" w:uiPriority="72" w:unhideWhenUsed="0"/>
-    <w:lsdException w:name="Colorful Grid Accent 3" w:semiHidden="0" w:uiPriority="73" w:unhideWhenUsed="0"/>
-    <w:lsdException w:name="Light Shading Accent 4" w:semiHidden="0" w:uiPriority="60" w:unhideWhenUsed="0"/>
-    <w:lsdException w:name="Light List Accent 4" w:semiHidden="0" w:uiPriority="61" w:unhideWhenUsed="0"/>
-    <w:lsdException w:name="Light Grid Accent 4" w:semiHidden="0" w:uiPriority="62" w:unhideWhenUsed="0"/>
-    <w:lsdException w:name="Medium Shading 1 Accent 4" w:semiHidden="0" w:uiPriority="63" w:unhideWhenUsed="0"/>
-    <w:lsdException w:name="Medium Shading 2 Accent 4" w:semiHidden="0" w:uiPriority="64" w:unhideWhenUsed="0"/>
-    <w:lsdException w:name="Medium List 1 Accent 4" w:semiHidden="0" w:uiPriority="65" w:unhideWhenUsed="0"/>
-    <w:lsdException w:name="Medium List 2 Accent 4" w:semiHidden="0" w:uiPriority="66" w:unhideWhenUsed="0"/>
-    <w:lsdException w:name="Medium Grid 1 Accent 4" w:semiHidden="0" w:uiPriority="67" w:unhideWhenUsed="0"/>
-    <w:lsdException w:name="Medium Grid 2 Accent 4" w:semiHidden="0" w:uiPriority="68" w:unhideWhenUsed="0"/>
-    <w:lsdException w:name="Medium Grid 3 Accent 4" w:semiHidden="0" w:uiPriority="69" w:unhideWhenUsed="0"/>
-    <w:lsdException w:name="Dark List Accent 4" w:semiHidden="0" w:uiPriority="70" w:unhideWhenUsed="0"/>
-    <w:lsdException w:name="Colorful Shading Accent 4" w:semiHidden="0" w:uiPriority="71" w:unhideWhenUsed="0"/>
-    <w:lsdException w:name="Colorful List Accent 4" w:semiHidden="0" w:uiPriority="72" w:unhideWhenUsed="0"/>
-    <w:lsdException w:name="Colorful Grid Accent 4" w:semiHidden="0" w:uiPriority="73" w:unhideWhenUsed="0"/>
-    <w:lsdException w:name="Light Shading Accent 5" w:semiHidden="0" w:uiPriority="60" w:unhideWhenUsed="0"/>
-    <w:lsdException w:name="Light List Accent 5" w:semiHidden="0" w:uiPriority="61" w:unhideWhenUsed="0"/>
-    <w:lsdException w:name="Light Grid Accent 5" w:semiHidden="0" w:uiPriority="62" w:unhideWhenUsed="0"/>
-    <w:lsdException w:name="Medium Shading 1 Accent 5" w:semiHidden="0" w:uiPriority="63" w:unhideWhenUsed="0"/>
-    <w:lsdException w:name="Medium Shading 2 Accent 5" w:semiHidden="0" w:uiPriority="64" w:unhideWhenUsed="0"/>
-    <w:lsdException w:name="Medium List 1 Accent 5" w:semiHidden="0" w:uiPriority="65" w:unhideWhenUsed="0"/>
-    <w:lsdException w:name="Medium List 2 Accent 5" w:semiHidden="0" w:uiPriority="66" w:unhideWhenUsed="0"/>
-    <w:lsdException w:name="Medium Grid 1 Accent 5" w:semiHidden="0" w:uiPriority="67" w:unhideWhenUsed="0"/>
-    <w:lsdException w:name="Medium Grid 2 Accent 5" w:semiHidden="0" w:uiPriority="68" w:unhideWhenUsed="0"/>
-    <w:lsdException w:name="Medium Grid 3 Accent 5" w:semiHidden="0" w:uiPriority="69" w:unhideWhenUsed="0"/>
-    <w:lsdException w:name="Dark List Accent 5" w:semiHidden="0" w:uiPriority="70" w:unhideWhenUsed="0"/>
-    <w:lsdException w:name="Colorful Shading Accent 5" w:semiHidden="0" w:uiPriority="71" w:unhideWhenUsed="0"/>
-    <w:lsdException w:name="Colorful List Accent 5" w:semiHidden="0" w:uiPriority="72" w:unhideWhenUsed="0"/>
-    <w:lsdException w:name="Colorful Grid Accent 5" w:semiHidden="0" w:uiPriority="73" w:unhideWhenUsed="0"/>
-    <w:lsdException w:name="Light Shading Accent 6" w:semiHidden="0" w:uiPriority="60" w:unhideWhenUsed="0"/>
-    <w:lsdException w:name="Light List Accent 6" w:semiHidden="0" w:uiPriority="61" w:unhideWhenUsed="0"/>
-    <w:lsdException w:name="Light Grid Accent 6" w:semiHidden="0" w:uiPriority="62" w:unhideWhenUsed="0"/>
-    <w:lsdException w:name="Medium Shading 1 Accent 6" w:semiHidden="0" w:uiPriority="63" w:unhideWhenUsed="0"/>
-    <w:lsdException w:name="Medium Shading 2 Accent 6" w:semiHidden="0" w:uiPriority="64" w:unhideWhenUsed="0"/>
-    <w:lsdException w:name="Medium List 1 Accent 6" w:semiHidden="0" w:uiPriority="65" w:unhideWhenUsed="0"/>
-    <w:lsdException w:name="Medium List 2 Accent 6" w:semiHidden="0" w:uiPriority="66" w:unhideWhenUsed="0"/>
-    <w:lsdException w:name="Medium Grid 1 Accent 6" w:semiHidden="0" w:uiPriority="67" w:unhideWhenUsed="0"/>
-    <w:lsdException w:name="Medium Grid 2 Accent 6" w:semiHidden="0" w:uiPriority="68" w:unhideWhenUsed="0"/>
-    <w:lsdException w:name="Medium Grid 3 Accent 6" w:semiHidden="0" w:uiPriority="69" w:unhideWhenUsed="0"/>
-    <w:lsdException w:name="Dark List Accent 6" w:semiHidden="0" w:uiPriority="70" w:unhideWhenUsed="0"/>
-    <w:lsdException w:name="Colorful Shading Accent 6" w:semiHidden="0" w:uiPriority="71" w:unhideWhenUsed="0"/>
-    <w:lsdException w:name="Colorful List Accent 6" w:semiHidden="0" w:uiPriority="72" w:unhideWhenUsed="0"/>
-    <w:lsdException w:name="Colorful Grid Accent 6" w:semiHidden="0" w:uiPriority="73" w:unhideWhenUsed="0"/>
-    <w:lsdException w:name="Subtle Emphasis" w:semiHidden="0" w:uiPriority="19" w:unhideWhenUsed="0"/>
-    <w:lsdException w:name="Intense Emphasis" w:semiHidden="0" w:uiPriority="21" w:unhideWhenUsed="0"/>
-    <w:lsdException w:name="Subtle Reference" w:semiHidden="0" w:uiPriority="31" w:unhideWhenUsed="0"/>
-    <w:lsdException w:name="Intense Reference" w:semiHidden="0" w:uiPriority="32" w:unhideWhenUsed="0"/>
-    <w:lsdException w:name="Book Title" w:semiHidden="0" w:uiPriority="33" w:unhideWhenUsed="0"/>
-    <w:lsdException w:name="Bibliography" w:uiPriority="37"/>
-    <w:lsdException w:name="TOC Heading" w:uiPriority="39" w:qFormat="1"/>
+  <w:latentStyles w:defLockedState="0" w:defUIPriority="99" w:defSemiHidden="0" w:defUnhideWhenUsed="0" w:defQFormat="0" w:count="375">
+    <w:lsdException w:name="Normal" w:uiPriority="0" w:qFormat="1"/>
+    <w:lsdException w:name="heading 1" w:uiPriority="9" w:qFormat="1"/>
+    <w:lsdException w:name="heading 2" w:semiHidden="1" w:uiPriority="9" w:unhideWhenUsed="1" w:qFormat="1"/>
+    <w:lsdException w:name="heading 3" w:semiHidden="1" w:uiPriority="9" w:unhideWhenUsed="1" w:qFormat="1"/>
+    <w:lsdException w:name="heading 4" w:semiHidden="1" w:uiPriority="9" w:unhideWhenUsed="1" w:qFormat="1"/>
+    <w:lsdException w:name="heading 5" w:semiHidden="1" w:uiPriority="9" w:unhideWhenUsed="1" w:qFormat="1"/>
+    <w:lsdException w:name="heading 6" w:semiHidden="1" w:uiPriority="9" w:unhideWhenUsed="1" w:qFormat="1"/>
+    <w:lsdException w:name="heading 7" w:semiHidden="1" w:uiPriority="9" w:unhideWhenUsed="1" w:qFormat="1"/>
+    <w:lsdException w:name="heading 8" w:semiHidden="1" w:uiPriority="9" w:unhideWhenUsed="1" w:qFormat="1"/>
+    <w:lsdException w:name="heading 9" w:semiHidden="1" w:uiPriority="9" w:unhideWhenUsed="1" w:qFormat="1"/>
+    <w:lsdException w:name="index 1" w:semiHidden="1" w:unhideWhenUsed="1"/>
+    <w:lsdException w:name="index 2" w:semiHidden="1" w:unhideWhenUsed="1"/>
+    <w:lsdException w:name="index 3" w:semiHidden="1" w:unhideWhenUsed="1"/>
+    <w:lsdException w:name="index 4" w:semiHidden="1" w:unhideWhenUsed="1"/>
+    <w:lsdException w:name="index 5" w:semiHidden="1" w:unhideWhenUsed="1"/>
+    <w:lsdException w:name="index 6" w:semiHidden="1" w:unhideWhenUsed="1"/>
+    <w:lsdException w:name="index 7" w:semiHidden="1" w:unhideWhenUsed="1"/>
+    <w:lsdException w:name="index 8" w:semiHidden="1" w:unhideWhenUsed="1"/>
+    <w:lsdException w:name="index 9" w:semiHidden="1" w:unhideWhenUsed="1"/>
+    <w:lsdException w:name="toc 1" w:semiHidden="1" w:uiPriority="39" w:unhideWhenUsed="1"/>
+    <w:lsdException w:name="toc 2" w:semiHidden="1" w:uiPriority="39" w:unhideWhenUsed="1"/>
+    <w:lsdException w:name="toc 3" w:semiHidden="1" w:uiPriority="39" w:unhideWhenUsed="1"/>
+    <w:lsdException w:name="toc 4" w:semiHidden="1" w:uiPriority="39" w:unhideWhenUsed="1"/>
+    <w:lsdException w:name="toc 5" w:semiHidden="1" w:uiPriority="39" w:unhideWhenUsed="1"/>
+    <w:lsdException w:name="toc 6" w:semiHidden="1" w:uiPriority="39" w:unhideWhenUsed="1"/>
+    <w:lsdException w:name="toc 7" w:semiHidden="1" w:uiPriority="39" w:unhideWhenUsed="1"/>
+    <w:lsdException w:name="toc 8" w:semiHidden="1" w:uiPriority="39" w:unhideWhenUsed="1"/>
+    <w:lsdException w:name="toc 9" w:semiHidden="1" w:uiPriority="39" w:unhideWhenUsed="1"/>
+    <w:lsdException w:name="Normal Indent" w:semiHidden="1" w:unhideWhenUsed="1"/>
+    <w:lsdException w:name="footnote text" w:semiHidden="1" w:unhideWhenUsed="1"/>
+    <w:lsdException w:name="annotation text" w:semiHidden="1" w:unhideWhenUsed="1"/>
+    <w:lsdException w:name="header" w:semiHidden="1" w:unhideWhenUsed="1"/>
+    <w:lsdException w:name="footer" w:semiHidden="1" w:unhideWhenUsed="1"/>
+    <w:lsdException w:name="index heading" w:semiHidden="1" w:unhideWhenUsed="1"/>
+    <w:lsdException w:name="caption" w:semiHidden="1" w:uiPriority="35" w:unhideWhenUsed="1" w:qFormat="1"/>
+    <w:lsdException w:name="table of figures" w:semiHidden="1" w:unhideWhenUsed="1"/>
+    <w:lsdException w:name="envelope address" w:semiHidden="1" w:unhideWhenUsed="1"/>
+    <w:lsdException w:name="envelope return" w:semiHidden="1" w:unhideWhenUsed="1"/>
+    <w:lsdException w:name="footnote reference" w:semiHidden="1" w:unhideWhenUsed="1"/>
+    <w:lsdException w:name="annotation reference" w:semiHidden="1" w:unhideWhenUsed="1"/>
+    <w:lsdException w:name="line number" w:semiHidden="1" w:unhideWhenUsed="1"/>
+    <w:lsdException w:name="page number" w:semiHidden="1" w:unhideWhenUsed="1"/>
+    <w:lsdException w:name="endnote reference" w:semiHidden="1" w:unhideWhenUsed="1"/>
+    <w:lsdException w:name="endnote text" w:semiHidden="1" w:unhideWhenUsed="1"/>
+    <w:lsdException w:name="table of authorities" w:semiHidden="1" w:unhideWhenUsed="1"/>
+    <w:lsdException w:name="macro" w:semiHidden="1" w:unhideWhenUsed="1"/>
+    <w:lsdException w:name="toa heading" w:semiHidden="1" w:unhideWhenUsed="1"/>
+    <w:lsdException w:name="List" w:semiHidden="1" w:unhideWhenUsed="1"/>
+    <w:lsdException w:name="List Bullet" w:semiHidden="1" w:unhideWhenUsed="1"/>
+    <w:lsdException w:name="List Number" w:semiHidden="1" w:unhideWhenUsed="1"/>
+    <w:lsdException w:name="List 2" w:semiHidden="1" w:unhideWhenUsed="1"/>
+    <w:lsdException w:name="List 3" w:semiHidden="1" w:unhideWhenUsed="1"/>
+    <w:lsdException w:name="List 4" w:semiHidden="1" w:unhideWhenUsed="1"/>
+    <w:lsdException w:name="List 5" w:semiHidden="1" w:unhideWhenUsed="1"/>
+    <w:lsdException w:name="List Bullet 2" w:semiHidden="1" w:unhideWhenUsed="1"/>
+    <w:lsdException w:name="List Bullet 3" w:semiHidden="1" w:unhideWhenUsed="1"/>
+    <w:lsdException w:name="List Bullet 4" w:semiHidden="1" w:unhideWhenUsed="1"/>
+    <w:lsdException w:name="List Bullet 5" w:semiHidden="1" w:unhideWhenUsed="1"/>
+    <w:lsdException w:name="List Number 2" w:semiHidden="1" w:unhideWhenUsed="1"/>
+    <w:lsdException w:name="List Number 3" w:semiHidden="1" w:unhideWhenUsed="1"/>
+    <w:lsdException w:name="List Number 4" w:semiHidden="1" w:unhideWhenUsed="1"/>
+    <w:lsdException w:name="List Number 5" w:semiHidden="1" w:unhideWhenUsed="1"/>
+    <w:lsdException w:name="Title" w:uiPriority="10"/>
+    <w:lsdException w:name="Closing" w:semiHidden="1" w:unhideWhenUsed="1"/>
+    <w:lsdException w:name="Signature" w:semiHidden="1" w:unhideWhenUsed="1"/>
+    <w:lsdException w:name="Default Paragraph Font" w:semiHidden="1" w:uiPriority="1" w:unhideWhenUsed="1"/>
+    <w:lsdException w:name="Body Text" w:semiHidden="1" w:unhideWhenUsed="1"/>
+    <w:lsdException w:name="Body Text Indent" w:semiHidden="1" w:unhideWhenUsed="1"/>
+    <w:lsdException w:name="List Continue" w:semiHidden="1" w:unhideWhenUsed="1"/>
+    <w:lsdException w:name="List Continue 2" w:semiHidden="1" w:unhideWhenUsed="1"/>
+    <w:lsdException w:name="List Continue 3" w:semiHidden="1" w:unhideWhenUsed="1"/>
+    <w:lsdException w:name="List Continue 4" w:semiHidden="1" w:unhideWhenUsed="1"/>
+    <w:lsdException w:name="List Continue 5" w:semiHidden="1" w:unhideWhenUsed="1"/>
+    <w:lsdException w:name="Message Header" w:semiHidden="1" w:unhideWhenUsed="1"/>
+    <w:lsdException w:name="Subtitle" w:uiPriority="11"/>
+    <w:lsdException w:name="Salutation" w:semiHidden="1" w:unhideWhenUsed="1"/>
+    <w:lsdException w:name="Date" w:semiHidden="1" w:unhideWhenUsed="1"/>
+    <w:lsdException w:name="Body Text First Indent" w:semiHidden="1" w:unhideWhenUsed="1"/>
+    <w:lsdException w:name="Body Text First Indent 2" w:semiHidden="1" w:unhideWhenUsed="1"/>
+    <w:lsdException w:name="Note Heading" w:semiHidden="1" w:unhideWhenUsed="1"/>
+    <w:lsdException w:name="Body Text 2" w:semiHidden="1" w:unhideWhenUsed="1"/>
+    <w:lsdException w:name="Body Text 3" w:semiHidden="1" w:unhideWhenUsed="1"/>
+    <w:lsdException w:name="Body Text Indent 2" w:semiHidden="1" w:unhideWhenUsed="1"/>
+    <w:lsdException w:name="Body Text Indent 3" w:semiHidden="1" w:unhideWhenUsed="1"/>
+    <w:lsdException w:name="Block Text" w:semiHidden="1" w:unhideWhenUsed="1"/>
+    <w:lsdException w:name="Hyperlink" w:semiHidden="1" w:unhideWhenUsed="1"/>
+    <w:lsdException w:name="FollowedHyperlink" w:semiHidden="1" w:unhideWhenUsed="1"/>
+    <w:lsdException w:name="Strong" w:uiPriority="22" w:qFormat="1"/>
+    <w:lsdException w:name="Emphasis" w:uiPriority="20" w:qFormat="1"/>
+    <w:lsdException w:name="Document Map" w:semiHidden="1" w:unhideWhenUsed="1"/>
+    <w:lsdException w:name="Plain Text" w:semiHidden="1" w:unhideWhenUsed="1"/>
+    <w:lsdException w:name="E-mail Signature" w:semiHidden="1" w:unhideWhenUsed="1"/>
+    <w:lsdException w:name="HTML Top of Form" w:semiHidden="1" w:unhideWhenUsed="1"/>
+    <w:lsdException w:name="HTML Bottom of Form" w:semiHidden="1" w:unhideWhenUsed="1"/>
+    <w:lsdException w:name="Normal (Web)" w:semiHidden="1" w:unhideWhenUsed="1"/>
+    <w:lsdException w:name="HTML Acronym" w:semiHidden="1" w:unhideWhenUsed="1"/>
+    <w:lsdException w:name="HTML Address" w:semiHidden="1" w:unhideWhenUsed="1"/>
+    <w:lsdException w:name="HTML Cite" w:semiHidden="1" w:unhideWhenUsed="1"/>
+    <w:lsdException w:name="HTML Code" w:semiHidden="1" w:unhideWhenUsed="1"/>
+    <w:lsdException w:name="HTML Definition" w:semiHidden="1" w:unhideWhenUsed="1"/>
+    <w:lsdException w:name="HTML Keyboard" w:semiHidden="1" w:unhideWhenUsed="1"/>
+    <w:lsdException w:name="HTML Preformatted" w:semiHidden="1" w:unhideWhenUsed="1"/>
+    <w:lsdException w:name="HTML Sample" w:semiHidden="1" w:unhideWhenUsed="1"/>
+    <w:lsdException w:name="HTML Typewriter" w:semiHidden="1" w:unhideWhenUsed="1"/>
+    <w:lsdException w:name="HTML Variable" w:semiHidden="1" w:unhideWhenUsed="1"/>
+    <w:lsdException w:name="Normal Table" w:semiHidden="1" w:unhideWhenUsed="1"/>
+    <w:lsdException w:name="annotation subject" w:semiHidden="1" w:unhideWhenUsed="1"/>
+    <w:lsdException w:name="No List" w:semiHidden="1" w:unhideWhenUsed="1"/>
+    <w:lsdException w:name="Outline List 1" w:semiHidden="1" w:unhideWhenUsed="1"/>
+    <w:lsdException w:name="Outline List 2" w:semiHidden="1" w:unhideWhenUsed="1"/>
+    <w:lsdException w:name="Outline List 3" w:semiHidden="1" w:unhideWhenUsed="1"/>
+    <w:lsdException w:name="Table Simple 1" w:semiHidden="1" w:unhideWhenUsed="1"/>
+    <w:lsdException w:name="Table Simple 2" w:semiHidden="1" w:unhideWhenUsed="1"/>
+    <w:lsdException w:name="Table Simple 3" w:semiHidden="1" w:unhideWhenUsed="1"/>
+    <w:lsdException w:name="Table Classic 1" w:semiHidden="1" w:unhideWhenUsed="1"/>
+    <w:lsdException w:name="Table Classic 2" w:semiHidden="1" w:unhideWhenUsed="1"/>
+    <w:lsdException w:name="Table Classic 3" w:semiHidden="1" w:unhideWhenUsed="1"/>
+    <w:lsdException w:name="Table Classic 4" w:semiHidden="1" w:unhideWhenUsed="1"/>
+    <w:lsdException w:name="Table Colorful 1" w:semiHidden="1" w:unhideWhenUsed="1"/>
+    <w:lsdException w:name="Table Colorful 2" w:semiHidden="1" w:unhideWhenUsed="1"/>
+    <w:lsdException w:name="Table Colorful 3" w:semiHidden="1" w:unhideWhenUsed="1"/>
+    <w:lsdException w:name="Table Columns 1" w:semiHidden="1" w:unhideWhenUsed="1"/>
+    <w:lsdException w:name="Table Columns 2" w:semiHidden="1" w:unhideWhenUsed="1"/>
+    <w:lsdException w:name="Table Columns 3" w:semiHidden="1" w:unhideWhenUsed="1"/>
+    <w:lsdException w:name="Table Columns 4" w:semiHidden="1" w:unhideWhenUsed="1"/>
+    <w:lsdException w:name="Table Columns 5" w:semiHidden="1" w:unhideWhenUsed="1"/>
+    <w:lsdException w:name="Table Grid 1" w:semiHidden="1" w:unhideWhenUsed="1"/>
+    <w:lsdException w:name="Table Grid 2" w:semiHidden="1" w:unhideWhenUsed="1"/>
+    <w:lsdException w:name="Table Grid 3" w:semiHidden="1" w:unhideWhenUsed="1"/>
+    <w:lsdException w:name="Table Grid 4" w:semiHidden="1" w:unhideWhenUsed="1"/>
+    <w:lsdException w:name="Table Grid 5" w:semiHidden="1" w:unhideWhenUsed="1"/>
+    <w:lsdException w:name="Table Grid 6" w:semiHidden="1" w:unhideWhenUsed="1"/>
+    <w:lsdException w:name="Table Grid 7" w:semiHidden="1" w:unhideWhenUsed="1"/>
+    <w:lsdException w:name="Table Grid 8" w:semiHidden="1" w:unhideWhenUsed="1"/>
+    <w:lsdException w:name="Table List 1" w:semiHidden="1" w:unhideWhenUsed="1"/>
+    <w:lsdException w:name="Table List 2" w:semiHidden="1" w:unhideWhenUsed="1"/>
+    <w:lsdException w:name="Table List 3" w:semiHidden="1" w:unhideWhenUsed="1"/>
+    <w:lsdException w:name="Table List 4" w:semiHidden="1" w:unhideWhenUsed="1"/>
+    <w:lsdException w:name="Table List 5" w:semiHidden="1" w:unhideWhenUsed="1"/>
+    <w:lsdException w:name="Table List 6" w:semiHidden="1" w:unhideWhenUsed="1"/>
+    <w:lsdException w:name="Table List 7" w:semiHidden="1" w:unhideWhenUsed="1"/>
+    <w:lsdException w:name="Table List 8" w:semiHidden="1" w:unhideWhenUsed="1"/>
+    <w:lsdException w:name="Table 3D effects 1" w:semiHidden="1" w:unhideWhenUsed="1"/>
+    <w:lsdException w:name="Table 3D effects 2" w:semiHidden="1" w:unhideWhenUsed="1"/>
+    <w:lsdException w:name="Table 3D effects 3" w:semiHidden="1" w:unhideWhenUsed="1"/>
+    <w:lsdException w:name="Table Contemporary" w:semiHidden="1" w:unhideWhenUsed="1"/>
+    <w:lsdException w:name="Table Elegant" w:semiHidden="1" w:unhideWhenUsed="1"/>
+    <w:lsdException w:name="Table Professional" w:semiHidden="1" w:unhideWhenUsed="1"/>
+    <w:lsdException w:name="Table Subtle 1" w:semiHidden="1" w:unhideWhenUsed="1"/>
+    <w:lsdException w:name="Table Subtle 2" w:semiHidden="1" w:unhideWhenUsed="1"/>
+    <w:lsdException w:name="Table Web 1" w:semiHidden="1" w:unhideWhenUsed="1"/>
+    <w:lsdException w:name="Table Web 2" w:semiHidden="1" w:unhideWhenUsed="1"/>
+    <w:lsdException w:name="Table Web 3" w:semiHidden="1" w:unhideWhenUsed="1"/>
+    <w:lsdException w:name="Balloon Text" w:semiHidden="1" w:unhideWhenUsed="1"/>
+    <w:lsdException w:name="Table Grid" w:uiPriority="59"/>
+    <w:lsdException w:name="Table Theme" w:semiHidden="1" w:unhideWhenUsed="1"/>
+    <w:lsdException w:name="Placeholder Text" w:semiHidden="1"/>
+    <w:lsdException w:name="No Spacing" w:uiPriority="1"/>
+    <w:lsdException w:name="Light Shading" w:uiPriority="60"/>
+    <w:lsdException w:name="Light List" w:uiPriority="61"/>
+    <w:lsdException w:name="Light Grid" w:uiPriority="62"/>
+    <w:lsdException w:name="Medium Shading 1" w:uiPriority="63"/>
+    <w:lsdException w:name="Medium Shading 2" w:uiPriority="64"/>
+    <w:lsdException w:name="Medium List 1" w:uiPriority="65"/>
+    <w:lsdException w:name="Medium List 2" w:uiPriority="66"/>
+    <w:lsdException w:name="Medium Grid 1" w:uiPriority="67"/>
+    <w:lsdException w:name="Medium Grid 2" w:uiPriority="68"/>
+    <w:lsdException w:name="Medium Grid 3" w:uiPriority="69"/>
+    <w:lsdException w:name="Dark List" w:uiPriority="70"/>
+    <w:lsdException w:name="Colorful Shading" w:uiPriority="71"/>
+    <w:lsdException w:name="Colorful List" w:uiPriority="72"/>
+    <w:lsdException w:name="Colorful Grid" w:uiPriority="73"/>
+    <w:lsdException w:name="Light Shading Accent 1" w:uiPriority="60"/>
+    <w:lsdException w:name="Light List Accent 1" w:uiPriority="61"/>
+    <w:lsdException w:name="Light Grid Accent 1" w:uiPriority="62"/>
+    <w:lsdException w:name="Medium Shading 1 Accent 1" w:uiPriority="63"/>
+    <w:lsdException w:name="Medium Shading 2 Accent 1" w:uiPriority="64"/>
+    <w:lsdException w:name="Medium List 1 Accent 1" w:uiPriority="65"/>
+    <w:lsdException w:name="Revision" w:semiHidden="1"/>
+    <w:lsdException w:name="List Paragraph" w:uiPriority="34" w:qFormat="1"/>
+    <w:lsdException w:name="Quote" w:uiPriority="29"/>
+    <w:lsdException w:name="Intense Quote" w:uiPriority="30"/>
+    <w:lsdException w:name="Medium List 2 Accent 1" w:uiPriority="66"/>
+    <w:lsdException w:name="Medium Grid 1 Accent 1" w:uiPriority="67"/>
+    <w:lsdException w:name="Medium Grid 2 Accent 1" w:uiPriority="68"/>
+    <w:lsdException w:name="Medium Grid 3 Accent 1" w:uiPriority="69"/>
+    <w:lsdException w:name="Dark List Accent 1" w:uiPriority="70"/>
+    <w:lsdException w:name="Colorful Shading Accent 1" w:uiPriority="71"/>
+    <w:lsdException w:name="Colorful List Accent 1" w:uiPriority="72"/>
+    <w:lsdException w:name="Colorful Grid Accent 1" w:uiPriority="73"/>
+    <w:lsdException w:name="Light Shading Accent 2" w:uiPriority="60"/>
+    <w:lsdException w:name="Light List Accent 2" w:uiPriority="61"/>
+    <w:lsdException w:name="Light Grid Accent 2" w:uiPriority="62"/>
+    <w:lsdException w:name="Medium Shading 1 Accent 2" w:uiPriority="63"/>
+    <w:lsdException w:name="Medium Shading 2 Accent 2" w:uiPriority="64"/>
+    <w:lsdException w:name="Medium List 1 Accent 2" w:uiPriority="65"/>
+    <w:lsdException w:name="Medium List 2 Accent 2" w:uiPriority="66"/>
+    <w:lsdException w:name="Medium Grid 1 Accent 2" w:uiPriority="67"/>
+    <w:lsdException w:name="Medium Grid 2 Accent 2" w:uiPriority="68"/>
+    <w:lsdException w:name="Medium Grid 3 Accent 2" w:uiPriority="69"/>
+    <w:lsdException w:name="Dark List Accent 2" w:uiPriority="70"/>
+    <w:lsdException w:name="Colorful Shading Accent 2" w:uiPriority="71"/>
+    <w:lsdException w:name="Colorful List Accent 2" w:uiPriority="72"/>
+    <w:lsdException w:name="Colorful Grid Accent 2" w:uiPriority="73"/>
+    <w:lsdException w:name="Light Shading Accent 3" w:uiPriority="60"/>
+    <w:lsdException w:name="Light List Accent 3" w:uiPriority="61"/>
+    <w:lsdException w:name="Light Grid Accent 3" w:uiPriority="62"/>
+    <w:lsdException w:name="Medium Shading 1 Accent 3" w:uiPriority="63"/>
+    <w:lsdException w:name="Medium Shading 2 Accent 3" w:uiPriority="64"/>
+    <w:lsdException w:name="Medium List 1 Accent 3" w:uiPriority="65"/>
+    <w:lsdException w:name="Medium List 2 Accent 3" w:uiPriority="66"/>
+    <w:lsdException w:name="Medium Grid 1 Accent 3" w:uiPriority="67"/>
+    <w:lsdException w:name="Medium Grid 2 Accent 3" w:uiPriority="68"/>
+    <w:lsdException w:name="Medium Grid 3 Accent 3" w:uiPriority="69"/>
+    <w:lsdException w:name="Dark List Accent 3" w:uiPriority="70"/>
+    <w:lsdException w:name="Colorful Shading Accent 3" w:uiPriority="71"/>
+    <w:lsdException w:name="Colorful List Accent 3" w:uiPriority="72"/>
+    <w:lsdException w:name="Colorful Grid Accent 3" w:uiPriority="73"/>
+    <w:lsdException w:name="Light Shading Accent 4" w:uiPriority="60"/>
+    <w:lsdException w:name="Light List Accent 4" w:uiPriority="61"/>
+    <w:lsdException w:name="Light Grid Accent 4" w:uiPriority="62"/>
+    <w:lsdException w:name="Medium Shading 1 Accent 4" w:uiPriority="63"/>
+    <w:lsdException w:name="Medium Shading 2 Accent 4" w:uiPriority="64"/>
+    <w:lsdException w:name="Medium List 1 Accent 4" w:uiPriority="65"/>
+    <w:lsdException w:name="Medium List 2 Accent 4" w:uiPriority="66"/>
+    <w:lsdException w:name="Medium Grid 1 Accent 4" w:uiPriority="67"/>
+    <w:lsdException w:name="Medium Grid 2 Accent 4" w:uiPriority="68"/>
+    <w:lsdException w:name="Medium Grid 3 Accent 4" w:uiPriority="69"/>
+    <w:lsdException w:name="Dark List Accent 4" w:uiPriority="70"/>
+    <w:lsdException w:name="Colorful Shading Accent 4" w:uiPriority="71"/>
+    <w:lsdException w:name="Colorful List Accent 4" w:uiPriority="72"/>
+    <w:lsdException w:name="Colorful Grid Accent 4" w:uiPriority="73"/>
+    <w:lsdException w:name="Light Shading Accent 5" w:uiPriority="60"/>
+    <w:lsdException w:name="Light List Accent 5" w:uiPriority="61"/>
+    <w:lsdException w:name="Light Grid Accent 5" w:uiPriority="62"/>
+    <w:lsdException w:name="Medium Shading 1 Accent 5" w:uiPriority="63"/>
+    <w:lsdException w:name="Medium Shading 2 Accent 5" w:uiPriority="64"/>
+    <w:lsdException w:name="Medium List 1 Accent 5" w:uiPriority="65"/>
+    <w:lsdException w:name="Medium List 2 Accent 5" w:uiPriority="66"/>
+    <w:lsdException w:name="Medium Grid 1 Accent 5" w:uiPriority="67"/>
+    <w:lsdException w:name="Medium Grid 2 Accent 5" w:uiPriority="68"/>
+    <w:lsdException w:name="Medium Grid 3 Accent 5" w:uiPriority="69"/>
+    <w:lsdException w:name="Dark List Accent 5" w:uiPriority="70"/>
+    <w:lsdException w:name="Colorful Shading Accent 5" w:uiPriority="71"/>
+    <w:lsdException w:name="Colorful List Accent 5" w:uiPriority="72"/>
+    <w:lsdException w:name="Colorful Grid Accent 5" w:uiPriority="73"/>
+    <w:lsdException w:name="Light Shading Accent 6" w:uiPriority="60"/>
+    <w:lsdException w:name="Light List Accent 6" w:uiPriority="61"/>
+    <w:lsdException w:name="Light Grid Accent 6" w:uiPriority="62"/>
+    <w:lsdException w:name="Medium Shading 1 Accent 6" w:uiPriority="63"/>
+    <w:lsdException w:name="Medium Shading 2 Accent 6" w:uiPriority="64"/>
+    <w:lsdException w:name="Medium List 1 Accent 6" w:uiPriority="65"/>
+    <w:lsdException w:name="Medium List 2 Accent 6" w:uiPriority="66"/>
+    <w:lsdException w:name="Medium Grid 1 Accent 6" w:uiPriority="67"/>
+    <w:lsdException w:name="Medium Grid 2 Accent 6" w:uiPriority="68"/>
+    <w:lsdException w:name="Medium Grid 3 Accent 6" w:uiPriority="69"/>
+    <w:lsdException w:name="Dark List Accent 6" w:uiPriority="70"/>
+    <w:lsdException w:name="Colorful Shading Accent 6" w:uiPriority="71"/>
+    <w:lsdException w:name="Colorful List Accent 6" w:uiPriority="72"/>
+    <w:lsdException w:name="Colorful Grid Accent 6" w:uiPriority="73"/>
+    <w:lsdException w:name="Subtle Emphasis" w:uiPriority="19"/>
+    <w:lsdException w:name="Intense Emphasis" w:uiPriority="21"/>
+    <w:lsdException w:name="Subtle Reference" w:uiPriority="31"/>
+    <w:lsdException w:name="Intense Reference" w:uiPriority="32"/>
+    <w:lsdException w:name="Book Title" w:uiPriority="33"/>
+    <w:lsdException w:name="Bibliography" w:semiHidden="1" w:uiPriority="37" w:unhideWhenUsed="1"/>
+    <w:lsdException w:name="TOC Heading" w:semiHidden="1" w:uiPriority="39" w:unhideWhenUsed="1" w:qFormat="1"/>
+    <w:lsdException w:name="Plain Table 1" w:uiPriority="41"/>
+    <w:lsdException w:name="Plain Table 2" w:uiPriority="42"/>
+    <w:lsdException w:name="Plain Table 3" w:uiPriority="43"/>
+    <w:lsdException w:name="Plain Table 4" w:uiPriority="44"/>
+    <w:lsdException w:name="Plain Table 5" w:uiPriority="45"/>
+    <w:lsdException w:name="Grid Table Light" w:uiPriority="40"/>
+    <w:lsdException w:name="Grid Table 1 Light" w:uiPriority="46"/>
+    <w:lsdException w:name="Grid Table 2" w:uiPriority="47"/>
+    <w:lsdException w:name="Grid Table 3" w:uiPriority="48"/>
+    <w:lsdException w:name="Grid Table 4" w:uiPriority="49"/>
+    <w:lsdException w:name="Grid Table 5 Dark" w:uiPriority="50"/>
+    <w:lsdException w:name="Grid Table 6 Colorful" w:uiPriority="51"/>
+    <w:lsdException w:name="Grid Table 7 Colorful" w:uiPriority="52"/>
+    <w:lsdException w:name="Grid Table 1 Light Accent 1" w:uiPriority="46"/>
+    <w:lsdException w:name="Grid Table 2 Accent 1" w:uiPriority="47"/>
+    <w:lsdException w:name="Grid Table 3 Accent 1" w:uiPriority="48"/>
+    <w:lsdException w:name="Grid Table 4 Accent 1" w:uiPriority="49"/>
+    <w:lsdException w:name="Grid Table 5 Dark Accent 1" w:uiPriority="50"/>
+    <w:lsdException w:name="Grid Table 6 Colorful Accent 1" w:uiPriority="51"/>
+    <w:lsdException w:name="Grid Table 7 Colorful Accent 1" w:uiPriority="52"/>
+    <w:lsdException w:name="Grid Table 1 Light Accent 2" w:uiPriority="46"/>
+    <w:lsdException w:name="Grid Table 2 Accent 2" w:uiPriority="47"/>
+    <w:lsdException w:name="Grid Table 3 Accent 2" w:uiPriority="48"/>
+    <w:lsdException w:name="Grid Table 4 Accent 2" w:uiPriority="49"/>
+    <w:lsdException w:name="Grid Table 5 Dark Accent 2" w:uiPriority="50"/>
+    <w:lsdException w:name="Grid Table 6 Colorful Accent 2" w:uiPriority="51"/>
+    <w:lsdException w:name="Grid Table 7 Colorful Accent 2" w:uiPriority="52"/>
+    <w:lsdException w:name="Grid Table 1 Light Accent 3" w:uiPriority="46"/>
+    <w:lsdException w:name="Grid Table 2 Accent 3" w:uiPriority="47"/>
+    <w:lsdException w:name="Grid Table 3 Accent 3" w:uiPriority="48"/>
+    <w:lsdException w:name="Grid Table 4 Accent 3" w:uiPriority="49"/>
+    <w:lsdException w:name="Grid Table 5 Dark Accent 3" w:uiPriority="50"/>
+    <w:lsdException w:name="Grid Table 6 Colorful Accent 3" w:uiPriority="51"/>
+    <w:lsdException w:name="Grid Table 7 Colorful Accent 3" w:uiPriority="52"/>
+    <w:lsdException w:name="Grid Table 1 Light Accent 4" w:uiPriority="46"/>
+    <w:lsdException w:name="Grid Table 2 Accent 4" w:uiPriority="47"/>
+    <w:lsdException w:name="Grid Table 3 Accent 4" w:uiPriority="48"/>
+    <w:lsdException w:name="Grid Table 4 Accent 4" w:uiPriority="49"/>
+    <w:lsdException w:name="Grid Table 5 Dark Accent 4" w:uiPriority="50"/>
+    <w:lsdException w:name="Grid Table 6 Colorful Accent 4" w:uiPriority="51"/>
+    <w:lsdException w:name="Grid Table 7 Colorful Accent 4" w:uiPriority="52"/>
+    <w:lsdException w:name="Grid Table 1 Light Accent 5" w:uiPriority="46"/>
+    <w:lsdException w:name="Grid Table 2 Accent 5" w:uiPriority="47"/>
+    <w:lsdException w:name="Grid Table 3 Accent 5" w:uiPriority="48"/>
+    <w:lsdException w:name="Grid Table 4 Accent 5" w:uiPriority="49"/>
+    <w:lsdException w:name="Grid Table 5 Dark Accent 5" w:uiPriority="50"/>
+    <w:lsdException w:name="Grid Table 6 Colorful Accent 5" w:uiPriority="51"/>
+    <w:lsdException w:name="Grid Table 7 Colorful Accent 5" w:uiPriority="52"/>
+    <w:lsdException w:name="Grid Table 1 Light Accent 6" w:uiPriority="46"/>
+    <w:lsdException w:name="Grid Table 2 Accent 6" w:uiPriority="47"/>
+    <w:lsdException w:name="Grid Table 3 Accent 6" w:uiPriority="48"/>
+    <w:lsdException w:name="Grid Table 4 Accent 6" w:uiPriority="49"/>
+    <w:lsdException w:name="Grid Table 5 Dark Accent 6" w:uiPriority="50"/>
+    <w:lsdException w:name="Grid Table 6 Colorful Accent 6" w:uiPriority="51"/>
+    <w:lsdException w:name="Grid Table 7 Colorful Accent 6" w:uiPriority="52"/>
+    <w:lsdException w:name="List Table 1 Light" w:uiPriority="46"/>
+    <w:lsdException w:name="List Table 2" w:uiPriority="47"/>
+    <w:lsdException w:name="List Table 3" w:uiPriority="48"/>
+    <w:lsdException w:name="List Table 4" w:uiPriority="49"/>
+    <w:lsdException w:name="List Table 5 Dark" w:uiPriority="50"/>
+    <w:lsdException w:name="List Table 6 Colorful" w:uiPriority="51"/>
+    <w:lsdException w:name="List Table 7 Colorful" w:uiPriority="52"/>
+    <w:lsdException w:name="List Table 1 Light Accent 1" w:uiPriority="46"/>
+    <w:lsdException w:name="List Table 2 Accent 1" w:uiPriority="47"/>
+    <w:lsdException w:name="List Table 3 Accent 1" w:uiPriority="48"/>
+    <w:lsdException w:name="List Table 4 Accent 1" w:uiPriority="49"/>
+    <w:lsdException w:name="List Table 5 Dark Accent 1" w:uiPriority="50"/>
+    <w:lsdException w:name="List Table 6 Colorful Accent 1" w:uiPriority="51"/>
+    <w:lsdException w:name="List Table 7 Colorful Accent 1" w:uiPriority="52"/>
+    <w:lsdException w:name="List Table 1 Light Accent 2" w:uiPriority="46"/>
+    <w:lsdException w:name="List Table 2 Accent 2" w:uiPriority="47"/>
+    <w:lsdException w:name="List Table 3 Accent 2" w:uiPriority="48"/>
+    <w:lsdException w:name="List Table 4 Accent 2" w:uiPriority="49"/>
+    <w:lsdException w:name="List Table 5 Dark Accent 2" w:uiPriority="50"/>
+    <w:lsdException w:name="List Table 6 Colorful Accent 2" w:uiPriority="51"/>
+    <w:lsdException w:name="List Table 7 Colorful Accent 2" w:uiPriority="52"/>
+    <w:lsdException w:name="List Table 1 Light Accent 3" w:uiPriority="46"/>
+    <w:lsdException w:name="List Table 2 Accent 3" w:uiPriority="47"/>
+    <w:lsdException w:name="List Table 3 Accent 3" w:uiPriority="48"/>
+    <w:lsdException w:name="List Table 4 Accent 3" w:uiPriority="49"/>
+    <w:lsdException w:name="List Table 5 Dark Accent 3" w:uiPriority="50"/>
+    <w:lsdException w:name="List Table 6 Colorful Accent 3" w:uiPriority="51"/>
+    <w:lsdException w:name="List Table 7 Colorful Accent 3" w:uiPriority="52"/>
+    <w:lsdException w:name="List Table 1 Light Accent 4" w:uiPriority="46"/>
+    <w:lsdException w:name="List Table 2 Accent 4" w:uiPriority="47"/>
+    <w:lsdException w:name="List Table 3 Accent 4" w:uiPriority="48"/>
+    <w:lsdException w:name="List Table 4 Accent 4" w:uiPriority="49"/>
+    <w:lsdException w:name="List Table 5 Dark Accent 4" w:uiPriority="50"/>
+    <w:lsdException w:name="List Table 6 Colorful Accent 4" w:uiPriority="51"/>
+    <w:lsdException w:name="List Table 7 Colorful Accent 4" w:uiPriority="52"/>
+    <w:lsdException w:name="List Table 1 Light Accent 5" w:uiPriority="46"/>
+    <w:lsdException w:name="List Table 2 Accent 5" w:uiPriority="47"/>
+    <w:lsdException w:name="List Table 3 Accent 5" w:uiPriority="48"/>
+    <w:lsdException w:name="List Table 4 Accent 5" w:uiPriority="49"/>
+    <w:lsdException w:name="List Table 5 Dark Accent 5" w:uiPriority="50"/>
+    <w:lsdException w:name="List Table 6 Colorful Accent 5" w:uiPriority="51"/>
+    <w:lsdException w:name="List Table 7 Colorful Accent 5" w:uiPriority="52"/>
+    <w:lsdException w:name="List Table 1 Light Accent 6" w:uiPriority="46"/>
+    <w:lsdException w:name="List Table 2 Accent 6" w:uiPriority="47"/>
+    <w:lsdException w:name="List Table 3 Accent 6" w:uiPriority="48"/>
+    <w:lsdException w:name="List Table 4 Accent 6" w:uiPriority="49"/>
+    <w:lsdException w:name="List Table 5 Dark Accent 6" w:uiPriority="50"/>
+    <w:lsdException w:name="List Table 6 Colorful Accent 6" w:uiPriority="51"/>
+    <w:lsdException w:name="List Table 7 Colorful Accent 6" w:uiPriority="52"/>
+    <w:lsdException w:name="Mention" w:semiHidden="1" w:unhideWhenUsed="1"/>
+    <w:lsdException w:name="Smart Hyperlink" w:semiHidden="1" w:unhideWhenUsed="1"/>
+    <w:lsdException w:name="Hashtag" w:semiHidden="1" w:unhideWhenUsed="1"/>
+    <w:lsdException w:name="Unresolved Mention" w:semiHidden="1" w:unhideWhenUsed="1"/>
   </w:latentStyles>
   <w:style w:type="paragraph" w:default="1" w:styleId="Normal">
     <w:name w:val="Normal"/>
     <w:qFormat/>
-    <w:rsid w:val="007126FD"/>
-  </w:style>
-  <w:style w:type="paragraph" w:styleId="Heading1">
-    <w:name w:val="heading 1"/>
-    <w:basedOn w:val="Normal"/>
-    <w:next w:val="Normal"/>
-    <w:link w:val="Heading1Char"/>
-    <w:uiPriority w:val="9"/>
-    <w:qFormat/>
-    <w:rsid w:val="00941FFF"/>
-    <w:pPr>
-      <w:keepNext/>
-      <w:keepLines/>
-      <w:spacing w:before="120" w:after="60"/>
-      <w:outlineLvl w:val="0"/>
-    </w:pPr>
-    <w:rPr>
-      <w:rFonts w:eastAsiaTheme="majorEastAsia" w:cstheme="majorBidi"/>
-      <w:b/>
-      <w:color w:val="642D08"/>
-      <w:sz w:val="40"/>
-      <w:szCs w:val="32"/>
-    </w:rPr>
-  </w:style>
-  <w:style w:type="paragraph" w:styleId="Heading2">
-    <w:name w:val="heading 2"/>
-    <w:basedOn w:val="Normal"/>
-    <w:next w:val="Normal"/>
-    <w:link w:val="Heading2Char"/>
-    <w:uiPriority w:val="9"/>
-    <w:qFormat/>
-    <w:rsid w:val="004E3640"/>
-    <w:pPr>
-      <w:keepNext/>
-      <w:keepLines/>
-      <w:numPr>
-        <w:numId w:val="9"/>
-      </w:numPr>
-      <w:spacing w:before="120" w:after="80"/>
-      <w:ind w:left="0" w:firstLine="0"/>
-      <w:outlineLvl w:val="1"/>
-    </w:pPr>
-    <w:rPr>
-      <w:rFonts w:eastAsiaTheme="majorEastAsia" w:cstheme="majorBidi"/>
-      <w:b/>
-      <w:color w:val="7C380A"/>
-      <w:sz w:val="36"/>
-      <w:szCs w:val="36"/>
-    </w:rPr>
-  </w:style>
-  <w:style w:type="paragraph" w:styleId="Heading3">
-    <w:name w:val="heading 3"/>
-    <w:basedOn w:val="Normal"/>
-    <w:next w:val="Normal"/>
-    <w:link w:val="Heading3Char"/>
-    <w:uiPriority w:val="9"/>
-    <w:unhideWhenUsed/>
-    <w:qFormat/>
-    <w:rsid w:val="00941FFF"/>
-    <w:pPr>
-      <w:keepNext/>
-      <w:keepLines/>
-      <w:spacing w:before="120" w:after="80"/>
-      <w:outlineLvl w:val="2"/>
-    </w:pPr>
-    <w:rPr>
-      <w:rFonts w:eastAsiaTheme="majorEastAsia" w:cstheme="majorBidi"/>
-      <w:b/>
-      <w:color w:val="8F400B"/>
-      <w:sz w:val="32"/>
-      <w:szCs w:val="32"/>
-    </w:rPr>
-  </w:style>
-  <w:style w:type="paragraph" w:styleId="Heading4">
-    <w:name w:val="heading 4"/>
-    <w:basedOn w:val="Normal"/>
-    <w:next w:val="Normal"/>
-    <w:link w:val="Heading4Char"/>
-    <w:uiPriority w:val="9"/>
-    <w:unhideWhenUsed/>
-    <w:qFormat/>
-    <w:rsid w:val="00941FFF"/>
-    <w:pPr>
-      <w:keepNext/>
-      <w:keepLines/>
-      <w:spacing w:before="80" w:after="80"/>
-      <w:outlineLvl w:val="3"/>
-    </w:pPr>
-    <w:rPr>
-      <w:rFonts w:eastAsiaTheme="majorEastAsia" w:cstheme="majorBidi"/>
-      <w:b/>
-      <w:iCs/>
-      <w:color w:val="A34A0D"/>
-      <w:sz w:val="28"/>
-    </w:rPr>
-  </w:style>
-  <w:style w:type="paragraph" w:styleId="Heading5">
-    <w:name w:val="heading 5"/>
-    <w:basedOn w:val="Normal"/>
-    <w:next w:val="Normal"/>
-    <w:link w:val="Heading5Char"/>
-    <w:uiPriority w:val="9"/>
-    <w:semiHidden/>
-    <w:unhideWhenUsed/>
-    <w:qFormat/>
-    <w:rsid w:val="00941FFF"/>
-    <w:pPr>
-      <w:keepNext/>
-      <w:keepLines/>
-      <w:spacing w:before="40" w:after="0"/>
-      <w:outlineLvl w:val="4"/>
-    </w:pPr>
-    <w:rPr>
-      <w:rFonts w:eastAsiaTheme="majorEastAsia" w:cstheme="majorBidi"/>
-      <w:b/>
-      <w:color w:val="B2500E"/>
-    </w:rPr>
-  </w:style>
-  <w:style w:type="character" w:default="1" w:styleId="DefaultParagraphFont">
-    <w:name w:val="Default Paragraph Font"/>
-    <w:uiPriority w:val="1"/>
-    <w:semiHidden/>
-    <w:unhideWhenUsed/>
-  </w:style>
-  <w:style w:type="table" w:default="1" w:styleId="TableNormal">
-    <w:name w:val="Normal Table"/>
-    <w:uiPriority w:val="99"/>
-    <w:semiHidden/>
-    <w:unhideWhenUsed/>
-    <w:tblPr>
-      <w:tblInd w:w="0" w:type="dxa"/>
-      <w:tblCellMar>
-        <w:top w:w="0" w:type="dxa"/>
-        <w:left w:w="108" w:type="dxa"/>
-        <w:bottom w:w="0" w:type="dxa"/>
-        <w:right w:w="108" w:type="dxa"/>
-      </w:tblCellMar>
-    </w:tblPr>
-  </w:style>
-  <w:style w:type="numbering" w:default="1" w:styleId="NoList">
-    <w:name w:val="No List"/>
-    <w:uiPriority w:val="99"/>
-    <w:semiHidden/>
-    <w:unhideWhenUsed/>
-  </w:style>
-  <w:style w:type="paragraph" w:styleId="Header">
-    <w:name w:val="header"/>
-    <w:basedOn w:val="Normal"/>
-    <w:link w:val="HeaderChar"/>
-    <w:uiPriority w:val="99"/>
-    <w:unhideWhenUsed/>
-    <w:rsid w:val="008068A2"/>
-    <w:pPr>
-      <w:tabs>
-        <w:tab w:val="center" w:pos="4680"/>
-        <w:tab w:val="right" w:pos="9360"/>
-      </w:tabs>
-      <w:spacing w:after="0" w:line="240" w:lineRule="auto"/>
-    </w:pPr>
-  </w:style>
-  <w:style w:type="character" w:customStyle="1" w:styleId="HeaderChar">
-    <w:name w:val="Header Char"/>
-    <w:basedOn w:val="DefaultParagraphFont"/>
-    <w:link w:val="Header"/>
-    <w:uiPriority w:val="99"/>
-    <w:rsid w:val="008068A2"/>
-  </w:style>
-  <w:style w:type="paragraph" w:styleId="Footer">
-    <w:name w:val="footer"/>
-    <w:basedOn w:val="Normal"/>
-    <w:link w:val="FooterChar"/>
-    <w:uiPriority w:val="99"/>
-    <w:unhideWhenUsed/>
-    <w:rsid w:val="008068A2"/>
-    <w:pPr>
-      <w:tabs>
-        <w:tab w:val="center" w:pos="4680"/>
-        <w:tab w:val="right" w:pos="9360"/>
-      </w:tabs>
-      <w:spacing w:after="0" w:line="240" w:lineRule="auto"/>
-    </w:pPr>
-  </w:style>
-  <w:style w:type="character" w:customStyle="1" w:styleId="FooterChar">
-    <w:name w:val="Footer Char"/>
-    <w:basedOn w:val="DefaultParagraphFont"/>
-    <w:link w:val="Footer"/>
-    <w:uiPriority w:val="99"/>
-    <w:rsid w:val="008068A2"/>
-  </w:style>
-  <w:style w:type="paragraph" w:styleId="BalloonText">
-    <w:name w:val="Balloon Text"/>
-    <w:basedOn w:val="Normal"/>
-    <w:link w:val="BalloonTextChar"/>
-    <w:uiPriority w:val="99"/>
-    <w:semiHidden/>
-    <w:unhideWhenUsed/>
-    <w:rsid w:val="00564D7B"/>
-    <w:pPr>
-      <w:spacing w:after="0" w:line="240" w:lineRule="auto"/>
-    </w:pPr>
-    <w:rPr>
-      <w:rFonts w:ascii="Tahoma" w:hAnsi="Tahoma" w:cs="Tahoma"/>
-      <w:sz w:val="16"/>
-      <w:szCs w:val="16"/>
-    </w:rPr>
-  </w:style>
-  <w:style w:type="character" w:customStyle="1" w:styleId="BalloonTextChar">
-    <w:name w:val="Balloon Text Char"/>
-    <w:basedOn w:val="DefaultParagraphFont"/>
-    <w:link w:val="BalloonText"/>
-    <w:uiPriority w:val="99"/>
-    <w:semiHidden/>
-    <w:rsid w:val="00564D7B"/>
-    <w:rPr>
-      <w:rFonts w:ascii="Tahoma" w:hAnsi="Tahoma" w:cs="Tahoma"/>
-      <w:sz w:val="16"/>
-      <w:szCs w:val="16"/>
-    </w:rPr>
-  </w:style>
-  <w:style w:type="character" w:styleId="Hyperlink">
-    <w:name w:val="Hyperlink"/>
-    <w:basedOn w:val="DefaultParagraphFont"/>
-    <w:uiPriority w:val="99"/>
-    <w:unhideWhenUsed/>
-    <w:rsid w:val="0079324A"/>
-    <w:rPr>
-      <w:color w:val="0000FF" w:themeColor="hyperlink"/>
-      <w:u w:val="single"/>
-    </w:rPr>
-  </w:style>
-  <w:style w:type="character" w:customStyle="1" w:styleId="Heading1Char">
-    <w:name w:val="Heading 1 Char"/>
-    <w:basedOn w:val="DefaultParagraphFont"/>
-    <w:link w:val="Heading1"/>
-    <w:uiPriority w:val="9"/>
-    <w:rsid w:val="00941FFF"/>
-    <w:rPr>
-      <w:rFonts w:eastAsiaTheme="majorEastAsia" w:cstheme="majorBidi"/>
-      <w:b/>
-      <w:color w:val="642D08"/>
-      <w:sz w:val="40"/>
-      <w:szCs w:val="32"/>
-      <w:lang w:val="bg-BG"/>
-    </w:rPr>
-  </w:style>
-  <w:style w:type="character" w:customStyle="1" w:styleId="Heading2Char">
-    <w:name w:val="Heading 2 Char"/>
-    <w:basedOn w:val="DefaultParagraphFont"/>
-    <w:link w:val="Heading2"/>
-    <w:uiPriority w:val="9"/>
-    <w:rsid w:val="004E3640"/>
-    <w:rPr>
-      <w:rFonts w:eastAsiaTheme="majorEastAsia" w:cstheme="majorBidi"/>
-      <w:b/>
-      <w:color w:val="7C380A"/>
-      <w:sz w:val="36"/>
-      <w:szCs w:val="36"/>
-    </w:rPr>
-  </w:style>
-  <w:style w:type="paragraph" w:styleId="NormalWeb">
-    <w:name w:val="Normal (Web)"/>
-    <w:basedOn w:val="Normal"/>
-    <w:uiPriority w:val="99"/>
-    <w:semiHidden/>
-    <w:unhideWhenUsed/>
-    <w:rsid w:val="00524789"/>
-    <w:pPr>
-      <w:spacing w:before="100" w:beforeAutospacing="1" w:after="100" w:afterAutospacing="1" w:line="240" w:lineRule="auto"/>
-    </w:pPr>
-    <w:rPr>
-      <w:rFonts w:ascii="Times New Roman" w:eastAsia="Times New Roman" w:hAnsi="Times New Roman" w:cs="Times New Roman"/>
-      <w:sz w:val="24"/>
-      <w:szCs w:val="24"/>
-    </w:rPr>
-  </w:style>
-  <w:style w:type="character" w:styleId="Strong">
-    <w:name w:val="Strong"/>
-    <w:basedOn w:val="DefaultParagraphFont"/>
-    <w:uiPriority w:val="22"/>
-    <w:qFormat/>
-    <w:rsid w:val="00524789"/>
-    <w:rPr>
-      <w:b/>
-      <w:bCs/>
-    </w:rPr>
-  </w:style>
-  <w:style w:type="character" w:customStyle="1" w:styleId="Heading3Char">
-    <w:name w:val="Heading 3 Char"/>
-    <w:basedOn w:val="DefaultParagraphFont"/>
-    <w:link w:val="Heading3"/>
-    <w:uiPriority w:val="9"/>
-    <w:qFormat/>
-    <w:rsid w:val="00941FFF"/>
-    <w:rPr>
-      <w:rFonts w:eastAsiaTheme="majorEastAsia" w:cstheme="majorBidi"/>
-      <w:b/>
-      <w:color w:val="8F400B"/>
-      <w:sz w:val="32"/>
-      <w:szCs w:val="32"/>
-      <w:lang w:val="bg-BG"/>
-    </w:rPr>
-  </w:style>
-  <w:style w:type="character" w:customStyle="1" w:styleId="Heading4Char">
-    <w:name w:val="Heading 4 Char"/>
-    <w:basedOn w:val="DefaultParagraphFont"/>
-    <w:link w:val="Heading4"/>
-    <w:uiPriority w:val="9"/>
-    <w:rsid w:val="00941FFF"/>
-    <w:rPr>
-      <w:rFonts w:eastAsiaTheme="majorEastAsia" w:cstheme="majorBidi"/>
-      <w:b/>
-      <w:iCs/>
-      <w:color w:val="A34A0D"/>
-      <w:sz w:val="28"/>
-      <w:lang w:val="bg-BG"/>
-    </w:rPr>
-  </w:style>
-  <w:style w:type="paragraph" w:styleId="ListParagraph">
-    <w:name w:val="List Paragraph"/>
-    <w:basedOn w:val="Normal"/>
-    <w:link w:val="ListParagraphChar"/>
-    <w:uiPriority w:val="34"/>
-    <w:qFormat/>
-    <w:rsid w:val="008617B5"/>
-    <w:pPr>
-      <w:ind w:left="720"/>
-      <w:contextualSpacing/>
-    </w:pPr>
-  </w:style>
-  <w:style w:type="character" w:styleId="FollowedHyperlink">
-    <w:name w:val="FollowedHyperlink"/>
-    <w:basedOn w:val="DefaultParagraphFont"/>
-    <w:uiPriority w:val="99"/>
-    <w:semiHidden/>
-    <w:unhideWhenUsed/>
-    <w:rsid w:val="00C0490B"/>
-    <w:rPr>
-      <w:color w:val="800080" w:themeColor="followedHyperlink"/>
-      <w:u w:val="single"/>
-    </w:rPr>
-  </w:style>
-  <w:style w:type="character" w:customStyle="1" w:styleId="Heading5Char">
-    <w:name w:val="Heading 5 Char"/>
-    <w:basedOn w:val="DefaultParagraphFont"/>
-    <w:link w:val="Heading5"/>
-    <w:uiPriority w:val="9"/>
-    <w:semiHidden/>
-    <w:rsid w:val="00941FFF"/>
-    <w:rPr>
-      <w:rFonts w:eastAsiaTheme="majorEastAsia" w:cstheme="majorBidi"/>
-      <w:b/>
-      <w:color w:val="B2500E"/>
-      <w:lang w:val="bg-BG"/>
-    </w:rPr>
-  </w:style>
-  <w:style w:type="paragraph" w:customStyle="1" w:styleId="Code">
-    <w:name w:val="Code"/>
-    <w:basedOn w:val="Normal"/>
-    <w:next w:val="Normal"/>
-    <w:link w:val="CodeChar"/>
-    <w:qFormat/>
-    <w:rsid w:val="00B42483"/>
-    <w:rPr>
-      <w:rFonts w:ascii="Consolas" w:hAnsi="Consolas" w:cs="Consolas"/>
-      <w:b/>
-      <w:noProof/>
-    </w:rPr>
-  </w:style>
-  <w:style w:type="table" w:styleId="TableGrid">
-    <w:name w:val="Table Grid"/>
-    <w:basedOn w:val="TableNormal"/>
-    <w:uiPriority w:val="59"/>
-    <w:rsid w:val="00FE5A80"/>
-    <w:pPr>
-      <w:spacing w:after="0" w:line="240" w:lineRule="auto"/>
-    </w:pPr>
-    <w:tblPr>
-      <w:tblBorders>
-        <w:top w:val="single" w:sz="4" w:space="0" w:color="auto"/>
-        <w:left w:val="single" w:sz="4" w:space="0" w:color="auto"/>
-        <w:bottom w:val="single" w:sz="4" w:space="0" w:color="auto"/>
-        <w:right w:val="single" w:sz="4" w:space="0" w:color="auto"/>
-        <w:insideH w:val="single" w:sz="4" w:space="0" w:color="auto"/>
-        <w:insideV w:val="single" w:sz="4" w:space="0" w:color="auto"/>
-      </w:tblBorders>
-    </w:tblPr>
-  </w:style>
-  <w:style w:type="character" w:customStyle="1" w:styleId="ListParagraphChar">
-    <w:name w:val="List Paragraph Char"/>
-    <w:basedOn w:val="DefaultParagraphFont"/>
-    <w:link w:val="ListParagraph"/>
-    <w:uiPriority w:val="34"/>
-    <w:qFormat/>
-    <w:rsid w:val="00B42483"/>
-    <w:rPr>
-      <w:lang w:val="bg-BG"/>
-    </w:rPr>
-  </w:style>
-  <w:style w:type="character" w:customStyle="1" w:styleId="CodeChar">
-    <w:name w:val="Code Char"/>
-    <w:basedOn w:val="ListParagraphChar"/>
-    <w:link w:val="Code"/>
-    <w:rsid w:val="00B42483"/>
-    <w:rPr>
-      <w:rFonts w:ascii="Consolas" w:hAnsi="Consolas" w:cs="Consolas"/>
-      <w:b/>
-      <w:noProof/>
-      <w:lang w:val="bg-BG"/>
-    </w:rPr>
-  </w:style>
-  <w:style w:type="character" w:styleId="Emphasis">
-    <w:name w:val="Emphasis"/>
-    <w:basedOn w:val="DefaultParagraphFont"/>
-    <w:uiPriority w:val="20"/>
-    <w:qFormat/>
-    <w:rsid w:val="00083BAB"/>
-    <w:rPr>
-      <w:i/>
-      <w:iCs/>
-    </w:rPr>
-  </w:style>
-  <w:style w:type="paragraph" w:customStyle="1" w:styleId="Default">
-    <w:name w:val="Default"/>
-    <w:qFormat/>
-    <w:rsid w:val="00FD1480"/>
-    <w:pPr>
-      <w:spacing w:after="0" w:line="240" w:lineRule="auto"/>
-    </w:pPr>
-    <w:rPr>
-      <w:rFonts w:ascii="Calibri" w:eastAsia="Calibri" w:hAnsi="Calibri" w:cs="Calibri"/>
-      <w:color w:val="000000"/>
-      <w:sz w:val="24"/>
-      <w:szCs w:val="24"/>
-    </w:rPr>
-  </w:style>
-  <w:style w:type="character" w:customStyle="1" w:styleId="InternetLink">
-    <w:name w:val="Internet Link"/>
-    <w:basedOn w:val="DefaultParagraphFont"/>
-    <w:uiPriority w:val="99"/>
-    <w:rsid w:val="00FD1480"/>
-    <w:rPr>
-      <w:color w:val="0000FF" w:themeColor="hyperlink"/>
-      <w:u w:val="single"/>
-    </w:rPr>
-  </w:style>
-  <w:style w:type="character" w:customStyle="1" w:styleId="Mention1">
-    <w:name w:val="Mention1"/>
-    <w:basedOn w:val="DefaultParagraphFont"/>
-    <w:uiPriority w:val="99"/>
-    <w:semiHidden/>
-    <w:unhideWhenUsed/>
-    <w:rsid w:val="00D41EDE"/>
-    <w:rPr>
-      <w:color w:val="2B579A"/>
-      <w:shd w:val="clear" w:color="auto" w:fill="E6E6E6"/>
-    </w:rPr>
-  </w:style>
-</w:styles>
-</file>
-
-<file path=word/stylesWithEffects.xml><?xml version="1.0" encoding="utf-8"?>
-<w:styles xmlns:wpc="http://schemas.microsoft.com/office/word/2010/wordprocessingCanvas" xmlns:mc="http://schemas.openxmlformats.org/markup-compatibility/2006" xmlns:o="urn:schemas-microsoft-com:office:office" xmlns:r="http://schemas.openxmlformats.org/officeDocument/2006/relationships" xmlns:m="http://schemas.openxmlformats.org/officeDocument/2006/math" xmlns:v="urn:schemas-microsoft-com:vml" xmlns:wp14="http://schemas.microsoft.com/office/word/2010/wordprocessingDrawing" xmlns:wp="http://schemas.openxmlformats.org/drawingml/2006/wordprocessingDrawing" xmlns:w10="urn:schemas-microsoft-com:office:word" xmlns:w="http://schemas.openxmlformats.org/wordprocessingml/2006/main" xmlns:w14="http://schemas.microsoft.com/office/word/2010/wordml" xmlns:wpg="http://schemas.microsoft.com/office/word/2010/wordprocessingGroup" xmlns:wpi="http://schemas.microsoft.com/office/word/2010/wordprocessingInk" xmlns:wne="http://schemas.microsoft.com/office/word/2006/wordml" xmlns:wps="http://schemas.microsoft.com/office/word/2010/wordprocessingShape" mc:Ignorable="w14 wp14">
-  <w:docDefaults>
-    <w:rPrDefault>
-      <w:rPr>
-        <w:rFonts w:asciiTheme="minorHAnsi" w:eastAsiaTheme="minorHAnsi" w:hAnsiTheme="minorHAnsi" w:cstheme="minorBidi"/>
-        <w:sz w:val="22"/>
-        <w:szCs w:val="22"/>
-        <w:lang w:val="en-US" w:eastAsia="en-US" w:bidi="ar-SA"/>
-      </w:rPr>
-    </w:rPrDefault>
-    <w:pPrDefault>
-      <w:pPr>
-        <w:spacing w:after="200" w:line="276" w:lineRule="auto"/>
-      </w:pPr>
-    </w:pPrDefault>
-  </w:docDefaults>
-  <w:latentStyles w:defLockedState="0" w:defUIPriority="99" w:defSemiHidden="1" w:defUnhideWhenUsed="1" w:defQFormat="0" w:count="267">
-    <w:lsdException w:name="Normal" w:semiHidden="0" w:uiPriority="0" w:unhideWhenUsed="0" w:qFormat="1"/>
-    <w:lsdException w:name="heading 1" w:semiHidden="0" w:uiPriority="9" w:unhideWhenUsed="0" w:qFormat="1"/>
-    <w:lsdException w:name="heading 2" w:uiPriority="9" w:qFormat="1"/>
-    <w:lsdException w:name="heading 3" w:uiPriority="9" w:qFormat="1"/>
-    <w:lsdException w:name="heading 4" w:uiPriority="9" w:qFormat="1"/>
-    <w:lsdException w:name="heading 5" w:uiPriority="9" w:qFormat="1"/>
-    <w:lsdException w:name="heading 6" w:uiPriority="9" w:qFormat="1"/>
-    <w:lsdException w:name="heading 7" w:uiPriority="9" w:qFormat="1"/>
-    <w:lsdException w:name="heading 8" w:uiPriority="9" w:qFormat="1"/>
-    <w:lsdException w:name="heading 9" w:uiPriority="9" w:qFormat="1"/>
-    <w:lsdException w:name="toc 1" w:uiPriority="39"/>
-    <w:lsdException w:name="toc 2" w:uiPriority="39"/>
-    <w:lsdException w:name="toc 3" w:uiPriority="39"/>
-    <w:lsdException w:name="toc 4" w:uiPriority="39"/>
-    <w:lsdException w:name="toc 5" w:uiPriority="39"/>
-    <w:lsdException w:name="toc 6" w:uiPriority="39"/>
-    <w:lsdException w:name="toc 7" w:uiPriority="39"/>
-    <w:lsdException w:name="toc 8" w:uiPriority="39"/>
-    <w:lsdException w:name="toc 9" w:uiPriority="39"/>
-    <w:lsdException w:name="caption" w:uiPriority="35" w:qFormat="1"/>
-    <w:lsdException w:name="Title" w:semiHidden="0" w:uiPriority="10" w:unhideWhenUsed="0"/>
-    <w:lsdException w:name="Default Paragraph Font" w:uiPriority="1"/>
-    <w:lsdException w:name="Subtitle" w:semiHidden="0" w:uiPriority="11" w:unhideWhenUsed="0"/>
-    <w:lsdException w:name="Strong" w:semiHidden="0" w:uiPriority="22" w:unhideWhenUsed="0" w:qFormat="1"/>
-    <w:lsdException w:name="Emphasis" w:semiHidden="0" w:uiPriority="20" w:unhideWhenUsed="0" w:qFormat="1"/>
-    <w:lsdException w:name="Normal Table" w:semiHidden="0" w:unhideWhenUsed="0"/>
-    <w:lsdException w:name="Table Subtle 2" w:semiHidden="0" w:unhideWhenUsed="0"/>
-    <w:lsdException w:name="Table Web 3" w:semiHidden="0" w:unhideWhenUsed="0"/>
-    <w:lsdException w:name="Table Grid" w:semiHidden="0" w:uiPriority="59" w:unhideWhenUsed="0"/>
-    <w:lsdException w:name="Placeholder Text" w:unhideWhenUsed="0"/>
-    <w:lsdException w:name="No Spacing" w:semiHidden="0" w:uiPriority="1" w:unhideWhenUsed="0"/>
-    <w:lsdException w:name="Light Shading" w:semiHidden="0" w:uiPriority="60" w:unhideWhenUsed="0"/>
-    <w:lsdException w:name="Light List" w:semiHidden="0" w:uiPriority="61" w:unhideWhenUsed="0"/>
-    <w:lsdException w:name="Light Grid" w:semiHidden="0" w:uiPriority="62" w:unhideWhenUsed="0"/>
-    <w:lsdException w:name="Medium Shading 1" w:semiHidden="0" w:uiPriority="63" w:unhideWhenUsed="0"/>
-    <w:lsdException w:name="Medium Shading 2" w:semiHidden="0" w:uiPriority="64" w:unhideWhenUsed="0"/>
-    <w:lsdException w:name="Medium List 1" w:semiHidden="0" w:uiPriority="65" w:unhideWhenUsed="0"/>
-    <w:lsdException w:name="Medium List 2" w:semiHidden="0" w:uiPriority="66" w:unhideWhenUsed="0"/>
-    <w:lsdException w:name="Medium Grid 1" w:semiHidden="0" w:uiPriority="67" w:unhideWhenUsed="0"/>
-    <w:lsdException w:name="Medium Grid 2" w:semiHidden="0" w:uiPriority="68" w:unhideWhenUsed="0"/>
-    <w:lsdException w:name="Medium Grid 3" w:semiHidden="0" w:uiPriority="69" w:unhideWhenUsed="0"/>
-    <w:lsdException w:name="Dark List" w:semiHidden="0" w:uiPriority="70" w:unhideWhenUsed="0"/>
-    <w:lsdException w:name="Colorful Shading" w:semiHidden="0" w:uiPriority="71" w:unhideWhenUsed="0"/>
-    <w:lsdException w:name="Colorful List" w:semiHidden="0" w:uiPriority="72" w:unhideWhenUsed="0"/>
-    <w:lsdException w:name="Colorful Grid" w:semiHidden="0" w:uiPriority="73" w:unhideWhenUsed="0"/>
-    <w:lsdException w:name="Light Shading Accent 1" w:semiHidden="0" w:uiPriority="60" w:unhideWhenUsed="0"/>
-    <w:lsdException w:name="Light List Accent 1" w:semiHidden="0" w:uiPriority="61" w:unhideWhenUsed="0"/>
-    <w:lsdException w:name="Light Grid Accent 1" w:semiHidden="0" w:uiPriority="62" w:unhideWhenUsed="0"/>
-    <w:lsdException w:name="Medium Shading 1 Accent 1" w:semiHidden="0" w:uiPriority="63" w:unhideWhenUsed="0"/>
-    <w:lsdException w:name="Medium Shading 2 Accent 1" w:semiHidden="0" w:uiPriority="64" w:unhideWhenUsed="0"/>
-    <w:lsdException w:name="Medium List 1 Accent 1" w:semiHidden="0" w:uiPriority="65" w:unhideWhenUsed="0"/>
-    <w:lsdException w:name="Revision" w:unhideWhenUsed="0"/>
-    <w:lsdException w:name="List Paragraph" w:semiHidden="0" w:uiPriority="34" w:unhideWhenUsed="0" w:qFormat="1"/>
-    <w:lsdException w:name="Quote" w:semiHidden="0" w:uiPriority="29" w:unhideWhenUsed="0"/>
-    <w:lsdException w:name="Intense Quote" w:semiHidden="0" w:uiPriority="30" w:unhideWhenUsed="0"/>
-    <w:lsdException w:name="Medium List 2 Accent 1" w:semiHidden="0" w:uiPriority="66" w:unhideWhenUsed="0"/>
-    <w:lsdException w:name="Medium Grid 1 Accent 1" w:semiHidden="0" w:uiPriority="67" w:unhideWhenUsed="0"/>
-    <w:lsdException w:name="Medium Grid 2 Accent 1" w:semiHidden="0" w:uiPriority="68" w:unhideWhenUsed="0"/>
-    <w:lsdException w:name="Medium Grid 3 Accent 1" w:semiHidden="0" w:uiPriority="69" w:unhideWhenUsed="0"/>
-    <w:lsdException w:name="Dark List Accent 1" w:semiHidden="0" w:uiPriority="70" w:unhideWhenUsed="0"/>
-    <w:lsdException w:name="Colorful Shading Accent 1" w:semiHidden="0" w:uiPriority="71" w:unhideWhenUsed="0"/>
-    <w:lsdException w:name="Colorful List Accent 1" w:semiHidden="0" w:uiPriority="72" w:unhideWhenUsed="0"/>
-    <w:lsdException w:name="Colorful Grid Accent 1" w:semiHidden="0" w:uiPriority="73" w:unhideWhenUsed="0"/>
-    <w:lsdException w:name="Light Shading Accent 2" w:semiHidden="0" w:uiPriority="60" w:unhideWhenUsed="0"/>
-    <w:lsdException w:name="Light List Accent 2" w:semiHidden="0" w:uiPriority="61" w:unhideWhenUsed="0"/>
-    <w:lsdException w:name="Light Grid Accent 2" w:semiHidden="0" w:uiPriority="62" w:unhideWhenUsed="0"/>
-    <w:lsdException w:name="Medium Shading 1 Accent 2" w:semiHidden="0" w:uiPriority="63" w:unhideWhenUsed="0"/>
-    <w:lsdException w:name="Medium Shading 2 Accent 2" w:semiHidden="0" w:uiPriority="64" w:unhideWhenUsed="0"/>
-    <w:lsdException w:name="Medium List 1 Accent 2" w:semiHidden="0" w:uiPriority="65" w:unhideWhenUsed="0"/>
-    <w:lsdException w:name="Medium List 2 Accent 2" w:semiHidden="0" w:uiPriority="66" w:unhideWhenUsed="0"/>
-    <w:lsdException w:name="Medium Grid 1 Accent 2" w:semiHidden="0" w:uiPriority="67" w:unhideWhenUsed="0"/>
-    <w:lsdException w:name="Medium Grid 2 Accent 2" w:semiHidden="0" w:uiPriority="68" w:unhideWhenUsed="0"/>
-    <w:lsdException w:name="Medium Grid 3 Accent 2" w:semiHidden="0" w:uiPriority="69" w:unhideWhenUsed="0"/>
-    <w:lsdException w:name="Dark List Accent 2" w:semiHidden="0" w:uiPriority="70" w:unhideWhenUsed="0"/>
-    <w:lsdException w:name="Colorful Shading Accent 2" w:semiHidden="0" w:uiPriority="71" w:unhideWhenUsed="0"/>
-    <w:lsdException w:name="Colorful List Accent 2" w:semiHidden="0" w:uiPriority="72" w:unhideWhenUsed="0"/>
-    <w:lsdException w:name="Colorful Grid Accent 2" w:semiHidden="0" w:uiPriority="73" w:unhideWhenUsed="0"/>
-    <w:lsdException w:name="Light Shading Accent 3" w:semiHidden="0" w:uiPriority="60" w:unhideWhenUsed="0"/>
-    <w:lsdException w:name="Light List Accent 3" w:semiHidden="0" w:uiPriority="61" w:unhideWhenUsed="0"/>
-    <w:lsdException w:name="Light Grid Accent 3" w:semiHidden="0" w:uiPriority="62" w:unhideWhenUsed="0"/>
-    <w:lsdException w:name="Medium Shading 1 Accent 3" w:semiHidden="0" w:uiPriority="63" w:unhideWhenUsed="0"/>
-    <w:lsdException w:name="Medium Shading 2 Accent 3" w:semiHidden="0" w:uiPriority="64" w:unhideWhenUsed="0"/>
-    <w:lsdException w:name="Medium List 1 Accent 3" w:semiHidden="0" w:uiPriority="65" w:unhideWhenUsed="0"/>
-    <w:lsdException w:name="Medium List 2 Accent 3" w:semiHidden="0" w:uiPriority="66" w:unhideWhenUsed="0"/>
-    <w:lsdException w:name="Medium Grid 1 Accent 3" w:semiHidden="0" w:uiPriority="67" w:unhideWhenUsed="0"/>
-    <w:lsdException w:name="Medium Grid 2 Accent 3" w:semiHidden="0" w:uiPriority="68" w:unhideWhenUsed="0"/>
-    <w:lsdException w:name="Medium Grid 3 Accent 3" w:semiHidden="0" w:uiPriority="69" w:unhideWhenUsed="0"/>
-    <w:lsdException w:name="Dark List Accent 3" w:semiHidden="0" w:uiPriority="70" w:unhideWhenUsed="0"/>
-    <w:lsdException w:name="Colorful Shading Accent 3" w:semiHidden="0" w:uiPriority="71" w:unhideWhenUsed="0"/>
-    <w:lsdException w:name="Colorful List Accent 3" w:semiHidden="0" w:uiPriority="72" w:unhideWhenUsed="0"/>
-    <w:lsdException w:name="Colorful Grid Accent 3" w:semiHidden="0" w:uiPriority="73" w:unhideWhenUsed="0"/>
-    <w:lsdException w:name="Light Shading Accent 4" w:semiHidden="0" w:uiPriority="60" w:unhideWhenUsed="0"/>
-    <w:lsdException w:name="Light List Accent 4" w:semiHidden="0" w:uiPriority="61" w:unhideWhenUsed="0"/>
-    <w:lsdException w:name="Light Grid Accent 4" w:semiHidden="0" w:uiPriority="62" w:unhideWhenUsed="0"/>
-    <w:lsdException w:name="Medium Shading 1 Accent 4" w:semiHidden="0" w:uiPriority="63" w:unhideWhenUsed="0"/>
-    <w:lsdException w:name="Medium Shading 2 Accent 4" w:semiHidden="0" w:uiPriority="64" w:unhideWhenUsed="0"/>
-    <w:lsdException w:name="Medium List 1 Accent 4" w:semiHidden="0" w:uiPriority="65" w:unhideWhenUsed="0"/>
-    <w:lsdException w:name="Medium List 2 Accent 4" w:semiHidden="0" w:uiPriority="66" w:unhideWhenUsed="0"/>
-    <w:lsdException w:name="Medium Grid 1 Accent 4" w:semiHidden="0" w:uiPriority="67" w:unhideWhenUsed="0"/>
-    <w:lsdException w:name="Medium Grid 2 Accent 4" w:semiHidden="0" w:uiPriority="68" w:unhideWhenUsed="0"/>
-    <w:lsdException w:name="Medium Grid 3 Accent 4" w:semiHidden="0" w:uiPriority="69" w:unhideWhenUsed="0"/>
-    <w:lsdException w:name="Dark List Accent 4" w:semiHidden="0" w:uiPriority="70" w:unhideWhenUsed="0"/>
-    <w:lsdException w:name="Colorful Shading Accent 4" w:semiHidden="0" w:uiPriority="71" w:unhideWhenUsed="0"/>
-    <w:lsdException w:name="Colorful List Accent 4" w:semiHidden="0" w:uiPriority="72" w:unhideWhenUsed="0"/>
-    <w:lsdException w:name="Colorful Grid Accent 4" w:semiHidden="0" w:uiPriority="73" w:unhideWhenUsed="0"/>
-    <w:lsdException w:name="Light Shading Accent 5" w:semiHidden="0" w:uiPriority="60" w:unhideWhenUsed="0"/>
-    <w:lsdException w:name="Light List Accent 5" w:semiHidden="0" w:uiPriority="61" w:unhideWhenUsed="0"/>
-    <w:lsdException w:name="Light Grid Accent 5" w:semiHidden="0" w:uiPriority="62" w:unhideWhenUsed="0"/>
-    <w:lsdException w:name="Medium Shading 1 Accent 5" w:semiHidden="0" w:uiPriority="63" w:unhideWhenUsed="0"/>
-    <w:lsdException w:name="Medium Shading 2 Accent 5" w:semiHidden="0" w:uiPriority="64" w:unhideWhenUsed="0"/>
-    <w:lsdException w:name="Medium List 1 Accent 5" w:semiHidden="0" w:uiPriority="65" w:unhideWhenUsed="0"/>
-    <w:lsdException w:name="Medium List 2 Accent 5" w:semiHidden="0" w:uiPriority="66" w:unhideWhenUsed="0"/>
-    <w:lsdException w:name="Medium Grid 1 Accent 5" w:semiHidden="0" w:uiPriority="67" w:unhideWhenUsed="0"/>
-    <w:lsdException w:name="Medium Grid 2 Accent 5" w:semiHidden="0" w:uiPriority="68" w:unhideWhenUsed="0"/>
-    <w:lsdException w:name="Medium Grid 3 Accent 5" w:semiHidden="0" w:uiPriority="69" w:unhideWhenUsed="0"/>
-    <w:lsdException w:name="Dark List Accent 5" w:semiHidden="0" w:uiPriority="70" w:unhideWhenUsed="0"/>
-    <w:lsdException w:name="Colorful Shading Accent 5" w:semiHidden="0" w:uiPriority="71" w:unhideWhenUsed="0"/>
-    <w:lsdException w:name="Colorful List Accent 5" w:semiHidden="0" w:uiPriority="72" w:unhideWhenUsed="0"/>
-    <w:lsdException w:name="Colorful Grid Accent 5" w:semiHidden="0" w:uiPriority="73" w:unhideWhenUsed="0"/>
-    <w:lsdException w:name="Light Shading Accent 6" w:semiHidden="0" w:uiPriority="60" w:unhideWhenUsed="0"/>
-    <w:lsdException w:name="Light List Accent 6" w:semiHidden="0" w:uiPriority="61" w:unhideWhenUsed="0"/>
-    <w:lsdException w:name="Light Grid Accent 6" w:semiHidden="0" w:uiPriority="62" w:unhideWhenUsed="0"/>
-    <w:lsdException w:name="Medium Shading 1 Accent 6" w:semiHidden="0" w:uiPriority="63" w:unhideWhenUsed="0"/>
-    <w:lsdException w:name="Medium Shading 2 Accent 6" w:semiHidden="0" w:uiPriority="64" w:unhideWhenUsed="0"/>
-    <w:lsdException w:name="Medium List 1 Accent 6" w:semiHidden="0" w:uiPriority="65" w:unhideWhenUsed="0"/>
-    <w:lsdException w:name="Medium List 2 Accent 6" w:semiHidden="0" w:uiPriority="66" w:unhideWhenUsed="0"/>
-    <w:lsdException w:name="Medium Grid 1 Accent 6" w:semiHidden="0" w:uiPriority="67" w:unhideWhenUsed="0"/>
-    <w:lsdException w:name="Medium Grid 2 Accent 6" w:semiHidden="0" w:uiPriority="68" w:unhideWhenUsed="0"/>
-    <w:lsdException w:name="Medium Grid 3 Accent 6" w:semiHidden="0" w:uiPriority="69" w:unhideWhenUsed="0"/>
-    <w:lsdException w:name="Dark List Accent 6" w:semiHidden="0" w:uiPriority="70" w:unhideWhenUsed="0"/>
-    <w:lsdException w:name="Colorful Shading Accent 6" w:semiHidden="0" w:uiPriority="71" w:unhideWhenUsed="0"/>
-    <w:lsdException w:name="Colorful List Accent 6" w:semiHidden="0" w:uiPriority="72" w:unhideWhenUsed="0"/>
-    <w:lsdException w:name="Colorful Grid Accent 6" w:semiHidden="0" w:uiPriority="73" w:unhideWhenUsed="0"/>
-    <w:lsdException w:name="Subtle Emphasis" w:semiHidden="0" w:uiPriority="19" w:unhideWhenUsed="0"/>
-    <w:lsdException w:name="Intense Emphasis" w:semiHidden="0" w:uiPriority="21" w:unhideWhenUsed="0"/>
-    <w:lsdException w:name="Subtle Reference" w:semiHidden="0" w:uiPriority="31" w:unhideWhenUsed="0"/>
-    <w:lsdException w:name="Intense Reference" w:semiHidden="0" w:uiPriority="32" w:unhideWhenUsed="0"/>
-    <w:lsdException w:name="Book Title" w:semiHidden="0" w:uiPriority="33" w:unhideWhenUsed="0"/>
-    <w:lsdException w:name="Bibliography" w:uiPriority="37"/>
-    <w:lsdException w:name="TOC Heading" w:uiPriority="39" w:qFormat="1"/>
-  </w:latentStyles>
-  <w:style w:type="paragraph" w:default="1" w:styleId="Normal">
-    <w:name w:val="Normal"/>
-    <w:qFormat/>
-    <w:rsid w:val="007126FD"/>
+    <w:rsid w:val="00636233"/>
   </w:style>
   <w:style w:type="paragraph" w:styleId="Heading1">
     <w:name w:val="heading 1"/>
@@ -8167,7 +8284,7 @@
 </file>
 
 <file path=customXml/itemProps1.xml><?xml version="1.0" encoding="utf-8"?>
-<ds:datastoreItem xmlns:ds="http://schemas.openxmlformats.org/officeDocument/2006/customXml" ds:itemID="{D772E38F-C7CF-4F3F-83C3-602BD78B72EF}">
+<ds:datastoreItem xmlns:ds="http://schemas.openxmlformats.org/officeDocument/2006/customXml" ds:itemID="{10E77FA0-CD4D-4D29-A152-CEB87A578D00}">
   <ds:schemaRefs>
     <ds:schemaRef ds:uri="http://schemas.openxmlformats.org/officeDocument/2006/bibliography"/>
   </ds:schemaRefs>

</xml_diff>